<commit_message>
Added interface for implementation of stack
</commit_message>
<xml_diff>
--- a/doc/Initial requirements analysis.docx
+++ b/doc/Initial requirements analysis.docx
@@ -391,7 +391,19 @@
               <w:rPr>
                 <w:lang w:val="en-US"/>
               </w:rPr>
-              <w:t xml:space="preserve">every patient registered, this priority </w:t>
+              <w:t>every patien</w:t>
+            </w:r>
+            <w:r>
+              <w:rPr>
+                <w:lang w:val="en-US"/>
+              </w:rPr>
+              <w:t>t waiting in queue</w:t>
+            </w:r>
+            <w:r>
+              <w:rPr>
+                <w:lang w:val="en-US"/>
+              </w:rPr>
+              <w:t xml:space="preserve">, this priority </w:t>
             </w:r>
             <w:r>
               <w:rPr>
@@ -459,13 +471,31 @@
               <w:rPr>
                 <w:lang w:val="en-US"/>
               </w:rPr>
-              <w:t xml:space="preserve">assigning them to a different waiting queue </w:t>
-            </w:r>
-            <w:r>
-              <w:rPr>
-                <w:lang w:val="en-US"/>
-              </w:rPr>
-              <w:t>given they have priority.</w:t>
+              <w:t xml:space="preserve">assigning them a different </w:t>
+            </w:r>
+            <w:r>
+              <w:rPr>
+                <w:lang w:val="en-US"/>
+              </w:rPr>
+              <w:t>priority</w:t>
+            </w:r>
+            <w:r>
+              <w:rPr>
+                <w:lang w:val="en-US"/>
+              </w:rPr>
+              <w:t xml:space="preserve"> depending on their character</w:t>
+            </w:r>
+            <w:r>
+              <w:rPr>
+                <w:lang w:val="en-US"/>
+              </w:rPr>
+              <w:t>istics</w:t>
+            </w:r>
+            <w:r>
+              <w:rPr>
+                <w:lang w:val="en-US"/>
+              </w:rPr>
+              <w:t>.</w:t>
             </w:r>
           </w:p>
           <w:p>
@@ -681,7 +711,25 @@
               <w:rPr>
                 <w:lang w:val="en-US"/>
               </w:rPr>
-              <w:t>either queue in the case they were attended to</w:t>
+              <w:t xml:space="preserve">either queue </w:t>
+            </w:r>
+            <w:r>
+              <w:rPr>
+                <w:lang w:val="en-US"/>
+              </w:rPr>
+              <w:t>i</w:t>
+            </w:r>
+            <w:r>
+              <w:rPr>
+                <w:lang w:val="en-US"/>
+              </w:rPr>
+              <w:t xml:space="preserve">n the case they </w:t>
+            </w:r>
+            <w:r>
+              <w:rPr>
+                <w:lang w:val="en-US"/>
+              </w:rPr>
+              <w:t>are</w:t>
             </w:r>
             <w:r>
               <w:rPr>
@@ -693,6 +741,18 @@
               <w:rPr>
                 <w:lang w:val="en-US"/>
               </w:rPr>
+              <w:t>called,</w:t>
+            </w:r>
+            <w:r>
+              <w:rPr>
+                <w:lang w:val="en-US"/>
+              </w:rPr>
+              <w:t xml:space="preserve"> </w:t>
+            </w:r>
+            <w:r>
+              <w:rPr>
+                <w:lang w:val="en-US"/>
+              </w:rPr>
               <w:t xml:space="preserve">let other patients </w:t>
             </w:r>
             <w:r>
@@ -705,7 +765,13 @@
               <w:rPr>
                 <w:lang w:val="en-US"/>
               </w:rPr>
-              <w:t>.</w:t>
+              <w:t xml:space="preserve">, this must be simulated </w:t>
+            </w:r>
+            <w:r>
+              <w:rPr>
+                <w:lang w:val="en-US"/>
+              </w:rPr>
+              <w:t>by taking the time each patient is waiting and taking them out when around two minutes have passed.</w:t>
             </w:r>
           </w:p>
         </w:tc>
@@ -819,31 +885,13 @@
               <w:rPr>
                 <w:lang w:val="en-US"/>
               </w:rPr>
-              <w:t xml:space="preserve">. The </w:t>
-            </w:r>
-            <w:r>
-              <w:rPr>
-                <w:lang w:val="en-US"/>
-              </w:rPr>
-              <w:t xml:space="preserve">program will be used </w:t>
-            </w:r>
-            <w:r>
-              <w:rPr>
-                <w:lang w:val="en-US"/>
-              </w:rPr>
-              <w:t xml:space="preserve">by </w:t>
-            </w:r>
-            <w:r>
-              <w:rPr>
-                <w:lang w:val="en-US"/>
-              </w:rPr>
-              <w:t xml:space="preserve">the </w:t>
-            </w:r>
-            <w:r>
-              <w:rPr>
-                <w:lang w:val="en-US"/>
-              </w:rPr>
-              <w:t>receptionist</w:t>
+              <w:t xml:space="preserve">. </w:t>
+            </w:r>
+            <w:r>
+              <w:rPr>
+                <w:lang w:val="en-US"/>
+              </w:rPr>
+              <w:t>The receptionist will use the program</w:t>
             </w:r>
             <w:r>
               <w:rPr>
@@ -1016,7 +1064,7 @@
     </w:p>
     <w:p>
       <w:pPr>
-        <w:pStyle w:val="BodyText"/>
+        <w:pStyle w:val="Textoindependiente"/>
         <w:spacing w:before="8"/>
         <w:rPr>
           <w:sz w:val="23"/>
@@ -1026,7 +1074,7 @@
     </w:p>
     <w:p>
       <w:pPr>
-        <w:pStyle w:val="BodyText"/>
+        <w:pStyle w:val="Textoindependiente"/>
         <w:spacing w:before="8"/>
         <w:rPr>
           <w:sz w:val="23"/>
@@ -1036,7 +1084,7 @@
     </w:p>
     <w:p>
       <w:pPr>
-        <w:pStyle w:val="BodyText"/>
+        <w:pStyle w:val="Textoindependiente"/>
         <w:spacing w:before="8"/>
         <w:rPr>
           <w:sz w:val="23"/>
@@ -1046,7 +1094,7 @@
     </w:p>
     <w:p>
       <w:pPr>
-        <w:pStyle w:val="ListParagraph"/>
+        <w:pStyle w:val="Prrafodelista"/>
         <w:widowControl w:val="0"/>
         <w:numPr>
           <w:ilvl w:val="0"/>
@@ -1075,7 +1123,7 @@
     </w:p>
     <w:p>
       <w:pPr>
-        <w:pStyle w:val="ListParagraph"/>
+        <w:pStyle w:val="Prrafodelista"/>
         <w:widowControl w:val="0"/>
         <w:numPr>
           <w:ilvl w:val="1"/>
@@ -1103,7 +1151,7 @@
     </w:p>
     <w:p>
       <w:pPr>
-        <w:pStyle w:val="ListParagraph"/>
+        <w:pStyle w:val="Prrafodelista"/>
         <w:widowControl w:val="0"/>
         <w:numPr>
           <w:ilvl w:val="2"/>
@@ -1131,7 +1179,7 @@
     </w:p>
     <w:p>
       <w:pPr>
-        <w:pStyle w:val="ListParagraph"/>
+        <w:pStyle w:val="Prrafodelista"/>
         <w:widowControl w:val="0"/>
         <w:numPr>
           <w:ilvl w:val="1"/>
@@ -1159,7 +1207,7 @@
     </w:p>
     <w:p>
       <w:pPr>
-        <w:pStyle w:val="ListParagraph"/>
+        <w:pStyle w:val="Prrafodelista"/>
         <w:widowControl w:val="0"/>
         <w:numPr>
           <w:ilvl w:val="1"/>
@@ -1187,7 +1235,7 @@
     </w:p>
     <w:p>
       <w:pPr>
-        <w:pStyle w:val="ListParagraph"/>
+        <w:pStyle w:val="Prrafodelista"/>
         <w:widowControl w:val="0"/>
         <w:numPr>
           <w:ilvl w:val="0"/>
@@ -1281,7 +1329,7 @@
     </w:p>
     <w:p>
       <w:pPr>
-        <w:pStyle w:val="ListParagraph"/>
+        <w:pStyle w:val="Prrafodelista"/>
         <w:widowControl w:val="0"/>
         <w:numPr>
           <w:ilvl w:val="0"/>
@@ -1318,7 +1366,7 @@
     </w:p>
     <w:p>
       <w:pPr>
-        <w:pStyle w:val="BodyText"/>
+        <w:pStyle w:val="Textoindependiente"/>
         <w:rPr>
           <w:sz w:val="15"/>
           <w:lang w:val="en-US"/>
@@ -2031,7 +2079,7 @@
     </w:tbl>
     <w:p>
       <w:pPr>
-        <w:pStyle w:val="BodyText"/>
+        <w:pStyle w:val="Textoindependiente"/>
         <w:rPr>
           <w:lang w:val="en-US"/>
         </w:rPr>
@@ -2039,7 +2087,7 @@
     </w:p>
     <w:p>
       <w:pPr>
-        <w:pStyle w:val="ListParagraph"/>
+        <w:pStyle w:val="Prrafodelista"/>
         <w:widowControl w:val="0"/>
         <w:numPr>
           <w:ilvl w:val="0"/>
@@ -2057,24 +2105,13 @@
           <w:lang w:val="en-US"/>
         </w:rPr>
       </w:pPr>
-      <w:proofErr w:type="spellStart"/>
       <w:r>
         <w:rPr>
           <w:b/>
           <w:sz w:val="22"/>
           <w:lang w:val="en-US"/>
         </w:rPr>
-        <w:t>Subespecificación</w:t>
-      </w:r>
-      <w:proofErr w:type="spellEnd"/>
-      <w:r>
-        <w:rPr>
-          <w:b/>
-          <w:spacing w:val="-6"/>
-          <w:sz w:val="22"/>
-          <w:lang w:val="en-US"/>
-        </w:rPr>
-        <w:t xml:space="preserve"> </w:t>
+        <w:t>Requirements sub specification</w:t>
       </w:r>
       <w:r>
         <w:rPr>
@@ -2082,12 +2119,12 @@
           <w:sz w:val="22"/>
           <w:lang w:val="en-US"/>
         </w:rPr>
-        <w:t>requerimientos.</w:t>
+        <w:t>.</w:t>
       </w:r>
     </w:p>
     <w:p>
       <w:pPr>
-        <w:pStyle w:val="ListParagraph"/>
+        <w:pStyle w:val="Prrafodelista"/>
         <w:widowControl w:val="0"/>
         <w:numPr>
           <w:ilvl w:val="1"/>
@@ -2132,7 +2169,7 @@
     </w:p>
     <w:p>
       <w:pPr>
-        <w:pStyle w:val="ListParagraph"/>
+        <w:pStyle w:val="Prrafodelista"/>
         <w:widowControl w:val="0"/>
         <w:numPr>
           <w:ilvl w:val="1"/>
@@ -2170,7 +2207,15 @@
           <w:bCs/>
           <w:lang w:val="en-US"/>
         </w:rPr>
-        <w:t>The system must be able to search any of the patients in the data base given their id</w:t>
+        <w:t xml:space="preserve">The system must be able to search any of the patients in the data </w:t>
+      </w:r>
+      <w:r>
+        <w:rPr>
+          <w:bCs/>
+          <w:lang w:val="en-US"/>
+        </w:rPr>
+        <w:lastRenderedPageBreak/>
+        <w:t>base given their id</w:t>
       </w:r>
       <w:r>
         <w:rPr>
@@ -2182,7 +2227,7 @@
     </w:p>
     <w:p>
       <w:pPr>
-        <w:pStyle w:val="ListParagraph"/>
+        <w:pStyle w:val="Prrafodelista"/>
         <w:widowControl w:val="0"/>
         <w:numPr>
           <w:ilvl w:val="1"/>
@@ -2231,7 +2276,7 @@
     </w:p>
     <w:p>
       <w:pPr>
-        <w:pStyle w:val="ListParagraph"/>
+        <w:pStyle w:val="Prrafodelista"/>
         <w:widowControl w:val="0"/>
         <w:numPr>
           <w:ilvl w:val="1"/>
@@ -2276,7 +2321,21 @@
           <w:bCs/>
           <w:lang w:val="en-US"/>
         </w:rPr>
-        <w:t xml:space="preserve">use some of the data of a patient to assign </w:t>
+        <w:t>us</w:t>
+      </w:r>
+      <w:r>
+        <w:rPr>
+          <w:bCs/>
+          <w:lang w:val="en-US"/>
+        </w:rPr>
+        <w:t>e</w:t>
+      </w:r>
+      <w:r>
+        <w:rPr>
+          <w:bCs/>
+          <w:lang w:val="en-US"/>
+        </w:rPr>
+        <w:t xml:space="preserve"> the data of a patient to assign </w:t>
       </w:r>
       <w:r>
         <w:rPr>
@@ -2288,7 +2347,7 @@
     </w:p>
     <w:p>
       <w:pPr>
-        <w:pStyle w:val="ListParagraph"/>
+        <w:pStyle w:val="Prrafodelista"/>
         <w:widowControl w:val="0"/>
         <w:numPr>
           <w:ilvl w:val="1"/>
@@ -2325,12 +2384,26 @@
           <w:bCs/>
           <w:lang w:val="en-US"/>
         </w:rPr>
-        <w:t>a patient with a priority the moment they are registered as inside the facilities.</w:t>
+        <w:t>a patient with a</w:t>
+      </w:r>
+      <w:r>
+        <w:rPr>
+          <w:bCs/>
+          <w:lang w:val="en-US"/>
+        </w:rPr>
+        <w:t xml:space="preserve"> </w:t>
+      </w:r>
+      <w:r>
+        <w:rPr>
+          <w:bCs/>
+          <w:lang w:val="en-US"/>
+        </w:rPr>
+        <w:t>priority the moment they are inside the facilities.</w:t>
       </w:r>
     </w:p>
     <w:p>
       <w:pPr>
-        <w:pStyle w:val="ListParagraph"/>
+        <w:pStyle w:val="Prrafodelista"/>
         <w:widowControl w:val="0"/>
         <w:numPr>
           <w:ilvl w:val="1"/>
@@ -2372,7 +2445,7 @@
     </w:p>
     <w:p>
       <w:pPr>
-        <w:pStyle w:val="ListParagraph"/>
+        <w:pStyle w:val="Prrafodelista"/>
         <w:widowControl w:val="0"/>
         <w:numPr>
           <w:ilvl w:val="1"/>
@@ -2409,12 +2482,26 @@
           <w:bCs/>
           <w:lang w:val="en-US"/>
         </w:rPr>
-        <w:t xml:space="preserve"> have separate queues for patients withs different priority.</w:t>
+        <w:t xml:space="preserve"> have </w:t>
+      </w:r>
+      <w:r>
+        <w:rPr>
+          <w:bCs/>
+          <w:lang w:val="en-US"/>
+        </w:rPr>
+        <w:t>different base priorities depending on the conditions of the patient</w:t>
+      </w:r>
+      <w:r>
+        <w:rPr>
+          <w:bCs/>
+          <w:lang w:val="en-US"/>
+        </w:rPr>
+        <w:t>.</w:t>
       </w:r>
     </w:p>
     <w:p>
       <w:pPr>
-        <w:pStyle w:val="ListParagraph"/>
+        <w:pStyle w:val="Prrafodelista"/>
         <w:widowControl w:val="0"/>
         <w:numPr>
           <w:ilvl w:val="1"/>
@@ -2498,7 +2585,7 @@
     </w:p>
     <w:p>
       <w:pPr>
-        <w:pStyle w:val="ListParagraph"/>
+        <w:pStyle w:val="Prrafodelista"/>
         <w:widowControl w:val="0"/>
         <w:numPr>
           <w:ilvl w:val="1"/>
@@ -2554,7 +2641,7 @@
     </w:p>
     <w:p>
       <w:pPr>
-        <w:pStyle w:val="ListParagraph"/>
+        <w:pStyle w:val="Prrafodelista"/>
         <w:widowControl w:val="0"/>
         <w:numPr>
           <w:ilvl w:val="1"/>
@@ -2603,7 +2690,7 @@
     </w:p>
     <w:p>
       <w:pPr>
-        <w:pStyle w:val="ListParagraph"/>
+        <w:pStyle w:val="Prrafodelista"/>
         <w:widowControl w:val="0"/>
         <w:numPr>
           <w:ilvl w:val="1"/>
@@ -2652,7 +2739,7 @@
     </w:p>
     <w:p>
       <w:pPr>
-        <w:pStyle w:val="ListParagraph"/>
+        <w:pStyle w:val="Prrafodelista"/>
         <w:widowControl w:val="0"/>
         <w:numPr>
           <w:ilvl w:val="1"/>
@@ -2694,7 +2781,7 @@
     </w:p>
     <w:p>
       <w:pPr>
-        <w:pStyle w:val="ListParagraph"/>
+        <w:pStyle w:val="Prrafodelista"/>
         <w:widowControl w:val="0"/>
         <w:numPr>
           <w:ilvl w:val="1"/>
@@ -2736,7 +2823,7 @@
     </w:p>
     <w:p>
       <w:pPr>
-        <w:pStyle w:val="BodyText"/>
+        <w:pStyle w:val="Textoindependiente"/>
         <w:spacing w:before="10"/>
         <w:rPr>
           <w:sz w:val="12"/>
@@ -2746,7 +2833,7 @@
     </w:p>
     <w:p>
       <w:pPr>
-        <w:pStyle w:val="BodyText"/>
+        <w:pStyle w:val="Textoindependiente"/>
         <w:rPr>
           <w:sz w:val="20"/>
           <w:lang w:val="en-US"/>
@@ -2755,7 +2842,7 @@
     </w:p>
     <w:p>
       <w:pPr>
-        <w:pStyle w:val="BodyText"/>
+        <w:pStyle w:val="Textoindependiente"/>
         <w:spacing w:before="10"/>
         <w:rPr>
           <w:sz w:val="23"/>
@@ -2765,7 +2852,7 @@
     </w:p>
     <w:p>
       <w:pPr>
-        <w:pStyle w:val="ListParagraph"/>
+        <w:pStyle w:val="Prrafodelista"/>
         <w:widowControl w:val="0"/>
         <w:numPr>
           <w:ilvl w:val="0"/>
@@ -2780,14 +2867,14 @@
         <w:contextualSpacing w:val="0"/>
         <w:rPr>
           <w:b/>
-          <w:lang w:val="en-US"/>
+          <w:lang w:val="es-CO"/>
         </w:rPr>
       </w:pPr>
       <w:r>
         <w:rPr>
           <w:b/>
           <w:sz w:val="22"/>
-          <w:lang w:val="en-US"/>
+          <w:lang w:val="es-CO"/>
         </w:rPr>
         <w:t>Organizar</w:t>
       </w:r>
@@ -2796,7 +2883,7 @@
           <w:b/>
           <w:spacing w:val="-4"/>
           <w:sz w:val="22"/>
-          <w:lang w:val="en-US"/>
+          <w:lang w:val="es-CO"/>
         </w:rPr>
         <w:t xml:space="preserve"> </w:t>
       </w:r>
@@ -2804,7 +2891,7 @@
         <w:rPr>
           <w:b/>
           <w:sz w:val="22"/>
-          <w:lang w:val="en-US"/>
+          <w:lang w:val="es-CO"/>
         </w:rPr>
         <w:t>por</w:t>
       </w:r>
@@ -2813,7 +2900,7 @@
           <w:b/>
           <w:spacing w:val="-4"/>
           <w:sz w:val="22"/>
-          <w:lang w:val="en-US"/>
+          <w:lang w:val="es-CO"/>
         </w:rPr>
         <w:t xml:space="preserve"> </w:t>
       </w:r>
@@ -2821,7 +2908,7 @@
         <w:rPr>
           <w:b/>
           <w:sz w:val="22"/>
-          <w:lang w:val="en-US"/>
+          <w:lang w:val="es-CO"/>
         </w:rPr>
         <w:t>entidades</w:t>
       </w:r>
@@ -2830,7 +2917,7 @@
           <w:b/>
           <w:spacing w:val="-3"/>
           <w:sz w:val="22"/>
-          <w:lang w:val="en-US"/>
+          <w:lang w:val="es-CO"/>
         </w:rPr>
         <w:t xml:space="preserve"> </w:t>
       </w:r>
@@ -2838,7 +2925,7 @@
         <w:rPr>
           <w:b/>
           <w:sz w:val="22"/>
-          <w:lang w:val="en-US"/>
+          <w:lang w:val="es-CO"/>
         </w:rPr>
         <w:t>los</w:t>
       </w:r>
@@ -2847,7 +2934,7 @@
           <w:b/>
           <w:spacing w:val="-1"/>
           <w:sz w:val="22"/>
-          <w:lang w:val="en-US"/>
+          <w:lang w:val="es-CO"/>
         </w:rPr>
         <w:t xml:space="preserve"> </w:t>
       </w:r>
@@ -2855,7 +2942,7 @@
         <w:rPr>
           <w:b/>
           <w:sz w:val="22"/>
-          <w:lang w:val="en-US"/>
+          <w:lang w:val="es-CO"/>
         </w:rPr>
         <w:t>requerimientos:</w:t>
       </w:r>
@@ -2863,14 +2950,14 @@
         <w:rPr>
           <w:b/>
           <w:sz w:val="22"/>
-          <w:lang w:val="en-US"/>
+          <w:lang w:val="es-CO"/>
         </w:rPr>
         <w:t xml:space="preserve"> Ya</w:t>
       </w:r>
     </w:p>
     <w:p>
       <w:pPr>
-        <w:pStyle w:val="ListParagraph"/>
+        <w:pStyle w:val="Prrafodelista"/>
         <w:widowControl w:val="0"/>
         <w:numPr>
           <w:ilvl w:val="0"/>
@@ -2894,16 +2981,7 @@
           <w:sz w:val="22"/>
           <w:lang w:val="en-US"/>
         </w:rPr>
-        <w:t>Particionamiento</w:t>
-      </w:r>
-      <w:r>
-        <w:rPr>
-          <w:b/>
-          <w:spacing w:val="-3"/>
-          <w:sz w:val="22"/>
-          <w:lang w:val="en-US"/>
-        </w:rPr>
-        <w:t xml:space="preserve"> </w:t>
+        <w:t>Second level partitioning</w:t>
       </w:r>
       <w:r>
         <w:rPr>
@@ -2911,46 +2989,12 @@
           <w:sz w:val="22"/>
           <w:lang w:val="en-US"/>
         </w:rPr>
-        <w:t>de</w:t>
-      </w:r>
-      <w:r>
-        <w:rPr>
-          <w:b/>
-          <w:spacing w:val="-4"/>
-          <w:sz w:val="22"/>
-          <w:lang w:val="en-US"/>
-        </w:rPr>
-        <w:t xml:space="preserve"> </w:t>
-      </w:r>
-      <w:r>
-        <w:rPr>
-          <w:b/>
-          <w:sz w:val="22"/>
-          <w:lang w:val="en-US"/>
-        </w:rPr>
-        <w:t>segundo</w:t>
-      </w:r>
-      <w:r>
-        <w:rPr>
-          <w:b/>
-          <w:spacing w:val="-2"/>
-          <w:sz w:val="22"/>
-          <w:lang w:val="en-US"/>
-        </w:rPr>
-        <w:t xml:space="preserve"> </w:t>
-      </w:r>
-      <w:r>
-        <w:rPr>
-          <w:b/>
-          <w:sz w:val="22"/>
-          <w:lang w:val="en-US"/>
-        </w:rPr>
-        <w:t>nivel.</w:t>
+        <w:t>.</w:t>
       </w:r>
     </w:p>
     <w:p>
       <w:pPr>
-        <w:pStyle w:val="ListParagraph"/>
+        <w:pStyle w:val="Prrafodelista"/>
         <w:widowControl w:val="0"/>
         <w:numPr>
           <w:ilvl w:val="1"/>
@@ -2978,7 +3022,7 @@
     </w:p>
     <w:p>
       <w:pPr>
-        <w:pStyle w:val="ListParagraph"/>
+        <w:pStyle w:val="Prrafodelista"/>
         <w:widowControl w:val="0"/>
         <w:numPr>
           <w:ilvl w:val="2"/>
@@ -3006,7 +3050,7 @@
     </w:p>
     <w:p>
       <w:pPr>
-        <w:pStyle w:val="ListParagraph"/>
+        <w:pStyle w:val="Prrafodelista"/>
         <w:widowControl w:val="0"/>
         <w:numPr>
           <w:ilvl w:val="1"/>
@@ -3034,7 +3078,7 @@
     </w:p>
     <w:p>
       <w:pPr>
-        <w:pStyle w:val="ListParagraph"/>
+        <w:pStyle w:val="Prrafodelista"/>
         <w:widowControl w:val="0"/>
         <w:numPr>
           <w:ilvl w:val="2"/>
@@ -3062,7 +3106,7 @@
     </w:p>
     <w:p>
       <w:pPr>
-        <w:pStyle w:val="ListParagraph"/>
+        <w:pStyle w:val="Prrafodelista"/>
         <w:widowControl w:val="0"/>
         <w:numPr>
           <w:ilvl w:val="2"/>
@@ -3090,7 +3134,7 @@
     </w:p>
     <w:p>
       <w:pPr>
-        <w:pStyle w:val="ListParagraph"/>
+        <w:pStyle w:val="Prrafodelista"/>
         <w:widowControl w:val="0"/>
         <w:numPr>
           <w:ilvl w:val="2"/>
@@ -3118,7 +3162,7 @@
     </w:p>
     <w:p>
       <w:pPr>
-        <w:pStyle w:val="ListParagraph"/>
+        <w:pStyle w:val="Prrafodelista"/>
         <w:widowControl w:val="0"/>
         <w:numPr>
           <w:ilvl w:val="1"/>
@@ -3146,7 +3190,7 @@
     </w:p>
     <w:p>
       <w:pPr>
-        <w:pStyle w:val="ListParagraph"/>
+        <w:pStyle w:val="Prrafodelista"/>
         <w:widowControl w:val="0"/>
         <w:tabs>
           <w:tab w:val="left" w:pos="502"/>
@@ -3164,7 +3208,7 @@
     </w:p>
     <w:p>
       <w:pPr>
-        <w:pStyle w:val="ListParagraph"/>
+        <w:pStyle w:val="Prrafodelista"/>
         <w:widowControl w:val="0"/>
         <w:tabs>
           <w:tab w:val="left" w:pos="502"/>
@@ -3210,7 +3254,7 @@
     </w:p>
     <w:p>
       <w:pPr>
-        <w:pStyle w:val="ListParagraph"/>
+        <w:pStyle w:val="Prrafodelista"/>
         <w:widowControl w:val="0"/>
         <w:numPr>
           <w:ilvl w:val="0"/>
@@ -3245,7 +3289,7 @@
     </w:p>
     <w:p>
       <w:pPr>
-        <w:pStyle w:val="ListParagraph"/>
+        <w:pStyle w:val="Prrafodelista"/>
         <w:widowControl w:val="0"/>
         <w:numPr>
           <w:ilvl w:val="1"/>
@@ -3282,7 +3326,7 @@
     </w:p>
     <w:p>
       <w:pPr>
-        <w:pStyle w:val="ListParagraph"/>
+        <w:pStyle w:val="Prrafodelista"/>
         <w:widowControl w:val="0"/>
         <w:numPr>
           <w:ilvl w:val="1"/>
@@ -3325,7 +3369,7 @@
     </w:p>
     <w:p>
       <w:pPr>
-        <w:pStyle w:val="ListParagraph"/>
+        <w:pStyle w:val="Prrafodelista"/>
         <w:widowControl w:val="0"/>
         <w:numPr>
           <w:ilvl w:val="1"/>
@@ -3374,7 +3418,7 @@
     </w:p>
     <w:p>
       <w:pPr>
-        <w:pStyle w:val="ListParagraph"/>
+        <w:pStyle w:val="Prrafodelista"/>
         <w:widowControl w:val="0"/>
         <w:numPr>
           <w:ilvl w:val="1"/>
@@ -3412,12 +3456,12 @@
           <w:bCs/>
           <w:lang w:val="en-US"/>
         </w:rPr>
-        <w:t>The system must be able to use some of the data of a patient to assign them with a priority.</w:t>
+        <w:t>The system must be able to use the data of a patient to assign them with a priority.</w:t>
       </w:r>
     </w:p>
     <w:p>
       <w:pPr>
-        <w:pStyle w:val="ListParagraph"/>
+        <w:pStyle w:val="Prrafodelista"/>
         <w:widowControl w:val="0"/>
         <w:numPr>
           <w:ilvl w:val="1"/>
@@ -3466,7 +3510,7 @@
     </w:p>
     <w:p>
       <w:pPr>
-        <w:pStyle w:val="ListParagraph"/>
+        <w:pStyle w:val="Prrafodelista"/>
         <w:widowControl w:val="0"/>
         <w:numPr>
           <w:ilvl w:val="1"/>
@@ -3515,7 +3559,7 @@
     </w:p>
     <w:p>
       <w:pPr>
-        <w:pStyle w:val="ListParagraph"/>
+        <w:pStyle w:val="Prrafodelista"/>
         <w:widowControl w:val="0"/>
         <w:numPr>
           <w:ilvl w:val="1"/>
@@ -3578,7 +3622,7 @@
     </w:p>
     <w:p>
       <w:pPr>
-        <w:pStyle w:val="ListParagraph"/>
+        <w:pStyle w:val="Prrafodelista"/>
         <w:widowControl w:val="0"/>
         <w:numPr>
           <w:ilvl w:val="1"/>
@@ -3613,7 +3657,7 @@
     </w:p>
     <w:p>
       <w:pPr>
-        <w:pStyle w:val="ListParagraph"/>
+        <w:pStyle w:val="Prrafodelista"/>
         <w:widowControl w:val="0"/>
         <w:numPr>
           <w:ilvl w:val="1"/>
@@ -3636,6 +3680,7 @@
           <w:b/>
           <w:lang w:val="en-US"/>
         </w:rPr>
+        <w:lastRenderedPageBreak/>
         <w:t>R5_</w:t>
       </w:r>
       <w:r>
@@ -3662,7 +3707,7 @@
     </w:p>
     <w:p>
       <w:pPr>
-        <w:pStyle w:val="ListParagraph"/>
+        <w:pStyle w:val="Prrafodelista"/>
         <w:widowControl w:val="0"/>
         <w:numPr>
           <w:ilvl w:val="1"/>
@@ -3732,7 +3777,7 @@
     </w:p>
     <w:p>
       <w:pPr>
-        <w:pStyle w:val="ListParagraph"/>
+        <w:pStyle w:val="Prrafodelista"/>
         <w:widowControl w:val="0"/>
         <w:numPr>
           <w:ilvl w:val="1"/>
@@ -3781,7 +3826,7 @@
     </w:p>
     <w:p>
       <w:pPr>
-        <w:pStyle w:val="ListParagraph"/>
+        <w:pStyle w:val="Prrafodelista"/>
         <w:widowControl w:val="0"/>
         <w:numPr>
           <w:ilvl w:val="1"/>
@@ -3830,7 +3875,7 @@
     </w:p>
     <w:p>
       <w:pPr>
-        <w:pStyle w:val="ListParagraph"/>
+        <w:pStyle w:val="Prrafodelista"/>
         <w:widowControl w:val="0"/>
         <w:numPr>
           <w:ilvl w:val="1"/>
@@ -3879,7 +3924,7 @@
     </w:p>
     <w:p>
       <w:pPr>
-        <w:pStyle w:val="ListParagraph"/>
+        <w:pStyle w:val="Prrafodelista"/>
         <w:widowControl w:val="0"/>
         <w:numPr>
           <w:ilvl w:val="1"/>
@@ -3923,12 +3968,12 @@
           <w:bCs/>
           <w:lang w:val="en-US"/>
         </w:rPr>
-        <w:t>The system must be able to take any patient out of a waiting queue given an external condition is met.</w:t>
+        <w:t>The system must be able to take any patient out of a waiting queue given an external condition.</w:t>
       </w:r>
     </w:p>
     <w:p>
       <w:pPr>
-        <w:pStyle w:val="ListParagraph"/>
+        <w:pStyle w:val="Prrafodelista"/>
         <w:widowControl w:val="0"/>
         <w:numPr>
           <w:ilvl w:val="1"/>
@@ -3958,12 +4003,26 @@
           <w:bCs/>
           <w:lang w:val="en-US"/>
         </w:rPr>
-        <w:t>The system must be able to track the time each patient is in the waiting queue in order to know when to tick the exit condition of said patient.</w:t>
+        <w:t xml:space="preserve">The system must be able to track the time each patient is in the waiting queue </w:t>
+      </w:r>
+      <w:r>
+        <w:rPr>
+          <w:bCs/>
+          <w:lang w:val="en-US"/>
+        </w:rPr>
+        <w:t>t</w:t>
+      </w:r>
+      <w:r>
+        <w:rPr>
+          <w:bCs/>
+          <w:lang w:val="en-US"/>
+        </w:rPr>
+        <w:t>o know when to tick the exit condition of said patient.</w:t>
       </w:r>
     </w:p>
     <w:p>
       <w:pPr>
-        <w:pStyle w:val="ListParagraph"/>
+        <w:pStyle w:val="Prrafodelista"/>
         <w:widowControl w:val="0"/>
         <w:numPr>
           <w:ilvl w:val="1"/>
@@ -3984,7 +4043,7 @@
     </w:p>
     <w:p>
       <w:pPr>
-        <w:pStyle w:val="ListParagraph"/>
+        <w:pStyle w:val="Prrafodelista"/>
         <w:widowControl w:val="0"/>
         <w:numPr>
           <w:ilvl w:val="0"/>
@@ -4132,7 +4191,7 @@
     </w:p>
     <w:p>
       <w:pPr>
-        <w:pStyle w:val="BodyText"/>
+        <w:pStyle w:val="Textoindependiente"/>
         <w:rPr>
           <w:sz w:val="20"/>
           <w:lang w:val="es-CO"/>
@@ -4141,7 +4200,7 @@
     </w:p>
     <w:p>
       <w:pPr>
-        <w:pStyle w:val="BodyText"/>
+        <w:pStyle w:val="Textoindependiente"/>
         <w:spacing w:before="8"/>
         <w:rPr>
           <w:sz w:val="18"/>
@@ -6645,11 +6704,11 @@
       <w:lang w:val="es-US" w:eastAsia="es-US"/>
     </w:rPr>
   </w:style>
-  <w:style w:type="paragraph" w:styleId="Heading1">
+  <w:style w:type="paragraph" w:styleId="Ttulo1">
     <w:name w:val="heading 1"/>
     <w:basedOn w:val="Normal"/>
     <w:next w:val="Normal"/>
-    <w:link w:val="Heading1Char"/>
+    <w:link w:val="Ttulo1Car"/>
     <w:uiPriority w:val="9"/>
     <w:qFormat/>
     <w:rsid w:val="00417517"/>
@@ -6664,11 +6723,11 @@
       <w:b/>
     </w:rPr>
   </w:style>
-  <w:style w:type="paragraph" w:styleId="Heading2">
+  <w:style w:type="paragraph" w:styleId="Ttulo2">
     <w:name w:val="heading 2"/>
     <w:basedOn w:val="Normal"/>
     <w:next w:val="Normal"/>
-    <w:link w:val="Heading2Char"/>
+    <w:link w:val="Ttulo2Car"/>
     <w:uiPriority w:val="9"/>
     <w:unhideWhenUsed/>
     <w:qFormat/>
@@ -6683,13 +6742,13 @@
       <w:b/>
     </w:rPr>
   </w:style>
-  <w:style w:type="character" w:default="1" w:styleId="DefaultParagraphFont">
+  <w:style w:type="character" w:default="1" w:styleId="Fuentedeprrafopredeter">
     <w:name w:val="Default Paragraph Font"/>
     <w:uiPriority w:val="1"/>
     <w:semiHidden/>
     <w:unhideWhenUsed/>
   </w:style>
-  <w:style w:type="table" w:default="1" w:styleId="TableNormal">
+  <w:style w:type="table" w:default="1" w:styleId="Tablanormal">
     <w:name w:val="Normal Table"/>
     <w:uiPriority w:val="99"/>
     <w:semiHidden/>
@@ -6704,16 +6763,16 @@
       </w:tblCellMar>
     </w:tblPr>
   </w:style>
-  <w:style w:type="numbering" w:default="1" w:styleId="NoList">
+  <w:style w:type="numbering" w:default="1" w:styleId="Sinlista">
     <w:name w:val="No List"/>
     <w:uiPriority w:val="99"/>
     <w:semiHidden/>
     <w:unhideWhenUsed/>
   </w:style>
-  <w:style w:type="character" w:customStyle="1" w:styleId="Heading1Char">
-    <w:name w:val="Heading 1 Char"/>
-    <w:basedOn w:val="DefaultParagraphFont"/>
-    <w:link w:val="Heading1"/>
+  <w:style w:type="character" w:customStyle="1" w:styleId="Ttulo1Car">
+    <w:name w:val="Título 1 Car"/>
+    <w:basedOn w:val="Fuentedeprrafopredeter"/>
+    <w:link w:val="Ttulo1"/>
     <w:uiPriority w:val="9"/>
     <w:rsid w:val="00417517"/>
     <w:rPr>
@@ -6724,10 +6783,10 @@
       <w:lang w:val="es-US" w:eastAsia="es-US"/>
     </w:rPr>
   </w:style>
-  <w:style w:type="character" w:customStyle="1" w:styleId="Heading2Char">
-    <w:name w:val="Heading 2 Char"/>
-    <w:basedOn w:val="DefaultParagraphFont"/>
-    <w:link w:val="Heading2"/>
+  <w:style w:type="character" w:customStyle="1" w:styleId="Ttulo2Car">
+    <w:name w:val="Título 2 Car"/>
+    <w:basedOn w:val="Fuentedeprrafopredeter"/>
+    <w:link w:val="Ttulo2"/>
     <w:uiPriority w:val="9"/>
     <w:rsid w:val="00417517"/>
     <w:rPr>
@@ -6738,7 +6797,7 @@
       <w:lang w:val="es-US" w:eastAsia="es-US"/>
     </w:rPr>
   </w:style>
-  <w:style w:type="paragraph" w:styleId="ListParagraph">
+  <w:style w:type="paragraph" w:styleId="Prrafodelista">
     <w:name w:val="List Paragraph"/>
     <w:basedOn w:val="Normal"/>
     <w:uiPriority w:val="1"/>
@@ -6749,10 +6808,10 @@
       <w:contextualSpacing/>
     </w:pPr>
   </w:style>
-  <w:style w:type="paragraph" w:styleId="BodyText">
+  <w:style w:type="paragraph" w:styleId="Textoindependiente">
     <w:name w:val="Body Text"/>
     <w:basedOn w:val="Normal"/>
-    <w:link w:val="BodyTextChar"/>
+    <w:link w:val="TextoindependienteCar"/>
     <w:uiPriority w:val="1"/>
     <w:qFormat/>
     <w:rsid w:val="006D0DF3"/>
@@ -6771,10 +6830,10 @@
       <w:lang w:val="es-ES" w:eastAsia="en-US"/>
     </w:rPr>
   </w:style>
-  <w:style w:type="character" w:customStyle="1" w:styleId="BodyTextChar">
-    <w:name w:val="Body Text Char"/>
-    <w:basedOn w:val="DefaultParagraphFont"/>
-    <w:link w:val="BodyText"/>
+  <w:style w:type="character" w:customStyle="1" w:styleId="TextoindependienteCar">
+    <w:name w:val="Texto independiente Car"/>
+    <w:basedOn w:val="Fuentedeprrafopredeter"/>
+    <w:link w:val="Textoindependiente"/>
     <w:uiPriority w:val="1"/>
     <w:rsid w:val="006D0DF3"/>
     <w:rPr>

</xml_diff>

<commit_message>
made a few changes to both the requirements and the class diagram, also changed a few things in patient
</commit_message>
<xml_diff>
--- a/doc/Initial requirements analysis.docx
+++ b/doc/Initial requirements analysis.docx
@@ -363,7 +363,7 @@
                 <w:right w:val="nil"/>
                 <w:between w:val="nil"/>
               </w:pBdr>
-              <w:spacing w:line="240" w:lineRule="auto"/>
+              <w:spacing w:after="0" w:line="240" w:lineRule="auto"/>
               <w:rPr>
                 <w:lang w:val="en-US"/>
               </w:rPr>
@@ -373,13 +373,37 @@
                 <w:b/>
                 <w:lang w:val="en-US"/>
               </w:rPr>
-              <w:t xml:space="preserve">R3: </w:t>
-            </w:r>
-            <w:r>
-              <w:rPr>
-                <w:lang w:val="en-US"/>
-              </w:rPr>
-              <w:t xml:space="preserve">The system must be able to </w:t>
+              <w:t>R3:</w:t>
+            </w:r>
+            <w:r>
+              <w:rPr>
+                <w:lang w:val="en-US"/>
+              </w:rPr>
+              <w:t xml:space="preserve"> The system must have </w:t>
+            </w:r>
+            <w:r>
+              <w:rPr>
+                <w:lang w:val="en-US"/>
+              </w:rPr>
+              <w:t xml:space="preserve">more a queue per unit of the </w:t>
+            </w:r>
+            <w:r>
+              <w:rPr>
+                <w:lang w:val="en-US"/>
+              </w:rPr>
+              <w:t>laboratory</w:t>
+            </w:r>
+            <w:r>
+              <w:rPr>
+                <w:lang w:val="en-US"/>
+              </w:rPr>
+              <w:t xml:space="preserve"> and</w:t>
+            </w:r>
+            <w:r>
+              <w:rPr>
+                <w:lang w:val="en-US"/>
+              </w:rPr>
+              <w:t xml:space="preserve"> must be able to </w:t>
             </w:r>
             <w:r>
               <w:rPr>
@@ -631,7 +655,19 @@
               <w:rPr>
                 <w:lang w:val="en-US"/>
               </w:rPr>
-              <w:t xml:space="preserve">facilities, </w:t>
+              <w:t>facilities,</w:t>
+            </w:r>
+            <w:r>
+              <w:rPr>
+                <w:lang w:val="en-US"/>
+              </w:rPr>
+              <w:t xml:space="preserve"> be it in general or per unit,</w:t>
+            </w:r>
+            <w:r>
+              <w:rPr>
+                <w:lang w:val="en-US"/>
+              </w:rPr>
+              <w:t xml:space="preserve"> </w:t>
             </w:r>
             <w:r>
               <w:rPr>
@@ -2368,37 +2404,24 @@
       <w:r>
         <w:rPr>
           <w:b/>
-          <w:lang w:val="en-US"/>
-        </w:rPr>
-        <w:t xml:space="preserve">R3_Queue_1: </w:t>
+          <w:sz w:val="22"/>
+          <w:lang w:val="en-US"/>
+        </w:rPr>
+        <w:t>R3_Queue_1:</w:t>
       </w:r>
       <w:r>
         <w:rPr>
           <w:bCs/>
           <w:lang w:val="en-US"/>
         </w:rPr>
-        <w:t xml:space="preserve">The system must be able to assign </w:t>
+        <w:t xml:space="preserve"> The system must have a different queue per unit of the laboratory</w:t>
       </w:r>
       <w:r>
         <w:rPr>
           <w:bCs/>
           <w:lang w:val="en-US"/>
         </w:rPr>
-        <w:t>a patient with a</w:t>
-      </w:r>
-      <w:r>
-        <w:rPr>
-          <w:bCs/>
-          <w:lang w:val="en-US"/>
-        </w:rPr>
-        <w:t xml:space="preserve"> </w:t>
-      </w:r>
-      <w:r>
-        <w:rPr>
-          <w:bCs/>
-          <w:lang w:val="en-US"/>
-        </w:rPr>
-        <w:t>priority the moment they are inside the facilities.</w:t>
+        <w:t>.</w:t>
       </w:r>
     </w:p>
     <w:p>
@@ -2426,21 +2449,49 @@
           <w:b/>
           <w:lang w:val="en-US"/>
         </w:rPr>
-        <w:t xml:space="preserve">R4_Queue_1: </w:t>
+        <w:t>R3_Queue_</w:t>
+      </w:r>
+      <w:r>
+        <w:rPr>
+          <w:b/>
+          <w:lang w:val="en-US"/>
+        </w:rPr>
+        <w:t>2</w:t>
+      </w:r>
+      <w:r>
+        <w:rPr>
+          <w:b/>
+          <w:lang w:val="en-US"/>
+        </w:rPr>
+        <w:t xml:space="preserve">: </w:t>
       </w:r>
       <w:r>
         <w:rPr>
           <w:bCs/>
           <w:lang w:val="en-US"/>
         </w:rPr>
-        <w:t xml:space="preserve">The system must be able to </w:t>
+        <w:t xml:space="preserve">The system must be able to assign </w:t>
       </w:r>
       <w:r>
         <w:rPr>
           <w:bCs/>
           <w:lang w:val="en-US"/>
         </w:rPr>
-        <w:t>differentiate between patients depending on their priority.</w:t>
+        <w:t>a patient with a</w:t>
+      </w:r>
+      <w:r>
+        <w:rPr>
+          <w:bCs/>
+          <w:lang w:val="en-US"/>
+        </w:rPr>
+        <w:t xml:space="preserve"> </w:t>
+      </w:r>
+      <w:r>
+        <w:rPr>
+          <w:bCs/>
+          <w:lang w:val="en-US"/>
+        </w:rPr>
+        <w:t>priority the moment they are inside the facilities.</w:t>
       </w:r>
     </w:p>
     <w:p>
@@ -2468,35 +2519,21 @@
           <w:b/>
           <w:lang w:val="en-US"/>
         </w:rPr>
-        <w:t xml:space="preserve">R4_Queue_2: </w:t>
+        <w:t xml:space="preserve">R4_Queue_1: </w:t>
       </w:r>
       <w:r>
         <w:rPr>
           <w:bCs/>
           <w:lang w:val="en-US"/>
         </w:rPr>
-        <w:t>The system must</w:t>
+        <w:t xml:space="preserve">The system must be able to </w:t>
       </w:r>
       <w:r>
         <w:rPr>
           <w:bCs/>
           <w:lang w:val="en-US"/>
         </w:rPr>
-        <w:t xml:space="preserve"> have </w:t>
-      </w:r>
-      <w:r>
-        <w:rPr>
-          <w:bCs/>
-          <w:lang w:val="en-US"/>
-        </w:rPr>
-        <w:t>different base priorities depending on the conditions of the patient</w:t>
-      </w:r>
-      <w:r>
-        <w:rPr>
-          <w:bCs/>
-          <w:lang w:val="en-US"/>
-        </w:rPr>
-        <w:t>.</w:t>
+        <w:t>differentiate between patients depending on their priority.</w:t>
       </w:r>
     </w:p>
     <w:p>
@@ -2524,63 +2561,35 @@
           <w:b/>
           <w:lang w:val="en-US"/>
         </w:rPr>
-        <w:t>R5_</w:t>
-      </w:r>
-      <w:r>
-        <w:rPr>
-          <w:b/>
-          <w:lang w:val="en-US"/>
-        </w:rPr>
-        <w:t xml:space="preserve">Dat_1: </w:t>
+        <w:t xml:space="preserve">R4_Queue_2: </w:t>
       </w:r>
       <w:r>
         <w:rPr>
           <w:bCs/>
           <w:lang w:val="en-US"/>
         </w:rPr>
-        <w:t xml:space="preserve">The system must be able to </w:t>
+        <w:t>The system must</w:t>
       </w:r>
       <w:r>
         <w:rPr>
           <w:bCs/>
           <w:lang w:val="en-US"/>
         </w:rPr>
-        <w:t>unregister</w:t>
+        <w:t xml:space="preserve"> have </w:t>
       </w:r>
       <w:r>
         <w:rPr>
           <w:bCs/>
           <w:lang w:val="en-US"/>
         </w:rPr>
-        <w:t xml:space="preserve"> any patient were the user to request it, </w:t>
+        <w:t>different base priorities depending on the conditions of the patient</w:t>
       </w:r>
       <w:r>
         <w:rPr>
           <w:bCs/>
           <w:lang w:val="en-US"/>
         </w:rPr>
-        <w:t>this only applies to changes made not only recently but also in the same session</w:t>
-      </w:r>
-      <w:r>
-        <w:rPr>
-          <w:bCs/>
-          <w:lang w:val="en-US"/>
-        </w:rPr>
-        <w:t>. T</w:t>
-      </w:r>
-      <w:r>
-        <w:rPr>
-          <w:bCs/>
-          <w:lang w:val="en-US"/>
-        </w:rPr>
-        <w:t xml:space="preserve">he order in which the changes are to be undone </w:t>
-      </w:r>
-      <w:r>
-        <w:rPr>
-          <w:bCs/>
-          <w:lang w:val="en-US"/>
-        </w:rPr>
-        <w:t>follows that the last done is the first undone.</w:t>
+        <w:t>.</w:t>
       </w:r>
     </w:p>
     <w:p>
@@ -2608,7 +2617,14 @@
           <w:b/>
           <w:lang w:val="en-US"/>
         </w:rPr>
-        <w:t xml:space="preserve">R5_Queue_1: </w:t>
+        <w:t>R5_</w:t>
+      </w:r>
+      <w:r>
+        <w:rPr>
+          <w:b/>
+          <w:lang w:val="en-US"/>
+        </w:rPr>
+        <w:t xml:space="preserve">Dat_1: </w:t>
       </w:r>
       <w:r>
         <w:rPr>
@@ -2622,21 +2638,42 @@
           <w:bCs/>
           <w:lang w:val="en-US"/>
         </w:rPr>
-        <w:t>take a patient out of any of the queues given that the user request so, this appli</w:t>
+        <w:t>unregister</w:t>
       </w:r>
       <w:r>
         <w:rPr>
           <w:bCs/>
           <w:lang w:val="en-US"/>
         </w:rPr>
-        <w:t>es only to changes made recently and in the same session</w:t>
+        <w:t xml:space="preserve"> any patient were the user to request it, </w:t>
       </w:r>
       <w:r>
         <w:rPr>
           <w:bCs/>
           <w:lang w:val="en-US"/>
         </w:rPr>
-        <w:t>. The order in which the changes are to be undone follows that the last done is the first undone.</w:t>
+        <w:t>this only applies to changes made not only recently but also in the same session</w:t>
+      </w:r>
+      <w:r>
+        <w:rPr>
+          <w:bCs/>
+          <w:lang w:val="en-US"/>
+        </w:rPr>
+        <w:t>. T</w:t>
+      </w:r>
+      <w:r>
+        <w:rPr>
+          <w:bCs/>
+          <w:lang w:val="en-US"/>
+        </w:rPr>
+        <w:t xml:space="preserve">he order in which the changes are to be undone </w:t>
+      </w:r>
+      <w:r>
+        <w:rPr>
+          <w:bCs/>
+          <w:lang w:val="en-US"/>
+        </w:rPr>
+        <w:t>follows that the last done is the first undone.</w:t>
       </w:r>
     </w:p>
     <w:p>
@@ -2664,28 +2701,35 @@
           <w:b/>
           <w:lang w:val="en-US"/>
         </w:rPr>
-        <w:t>R6_Queue_1:</w:t>
-      </w:r>
-      <w:r>
-        <w:rPr>
-          <w:b/>
-          <w:lang w:val="en-US"/>
-        </w:rPr>
-        <w:t xml:space="preserve"> </w:t>
+        <w:t xml:space="preserve">R5_Queue_1: </w:t>
       </w:r>
       <w:r>
         <w:rPr>
           <w:bCs/>
           <w:lang w:val="en-US"/>
         </w:rPr>
-        <w:t xml:space="preserve">The system must be able to report to the user </w:t>
+        <w:t xml:space="preserve">The system must be able to </w:t>
       </w:r>
       <w:r>
         <w:rPr>
           <w:bCs/>
           <w:lang w:val="en-US"/>
         </w:rPr>
-        <w:t>the patients that are currently in a queue and their order in said queue.</w:t>
+        <w:t>take a patient out of any of the queues given that the user request so, this appli</w:t>
+      </w:r>
+      <w:r>
+        <w:rPr>
+          <w:bCs/>
+          <w:lang w:val="en-US"/>
+        </w:rPr>
+        <w:t>es only to changes made recently and in the same session</w:t>
+      </w:r>
+      <w:r>
+        <w:rPr>
+          <w:bCs/>
+          <w:lang w:val="en-US"/>
+        </w:rPr>
+        <w:t>. The order in which the changes are to be undone follows that the last done is the first undone.</w:t>
       </w:r>
     </w:p>
     <w:p>
@@ -2713,28 +2757,28 @@
           <w:b/>
           <w:lang w:val="en-US"/>
         </w:rPr>
-        <w:t xml:space="preserve">R6_Queue_2: </w:t>
+        <w:t>R6_Queue_1:</w:t>
+      </w:r>
+      <w:r>
+        <w:rPr>
+          <w:b/>
+          <w:lang w:val="en-US"/>
+        </w:rPr>
+        <w:t xml:space="preserve"> </w:t>
       </w:r>
       <w:r>
         <w:rPr>
           <w:bCs/>
           <w:lang w:val="en-US"/>
         </w:rPr>
-        <w:t xml:space="preserve">The system must be able </w:t>
+        <w:t xml:space="preserve">The system must be able to report to the user </w:t>
       </w:r>
       <w:r>
         <w:rPr>
           <w:bCs/>
           <w:lang w:val="en-US"/>
         </w:rPr>
-        <w:t xml:space="preserve">to allow the user to take a patient out of both </w:t>
-      </w:r>
-      <w:r>
-        <w:rPr>
-          <w:bCs/>
-          <w:lang w:val="en-US"/>
-        </w:rPr>
-        <w:t>either of the waiting queues, or the registry of access to the facilities.</w:t>
+        <w:t>the patients that are currently in a queue and their order in said queue.</w:t>
       </w:r>
     </w:p>
     <w:p>
@@ -2762,21 +2806,35 @@
           <w:b/>
           <w:lang w:val="en-US"/>
         </w:rPr>
-        <w:t>R7_Queue_1:</w:t>
-      </w:r>
-      <w:r>
-        <w:rPr>
-          <w:b/>
-          <w:lang w:val="en-US"/>
-        </w:rPr>
-        <w:t xml:space="preserve"> </w:t>
+        <w:t xml:space="preserve">R6_Queue_2: </w:t>
       </w:r>
       <w:r>
         <w:rPr>
           <w:bCs/>
           <w:lang w:val="en-US"/>
         </w:rPr>
-        <w:t>The system must be able to take any patient out of a waiting queue given an external condition is met.</w:t>
+        <w:t xml:space="preserve">The system must be able </w:t>
+      </w:r>
+      <w:r>
+        <w:rPr>
+          <w:bCs/>
+          <w:lang w:val="en-US"/>
+        </w:rPr>
+        <w:t>to allow the user to take a patient out of</w:t>
+      </w:r>
+      <w:r>
+        <w:rPr>
+          <w:bCs/>
+          <w:lang w:val="en-US"/>
+        </w:rPr>
+        <w:t xml:space="preserve"> either any of the queues</w:t>
+      </w:r>
+      <w:r>
+        <w:rPr>
+          <w:bCs/>
+          <w:lang w:val="en-US"/>
+        </w:rPr>
+        <w:t>, or the registry of access to the facilities.</w:t>
       </w:r>
     </w:p>
     <w:p>
@@ -2804,6 +2862,48 @@
           <w:b/>
           <w:lang w:val="en-US"/>
         </w:rPr>
+        <w:t>R7_Queue_1:</w:t>
+      </w:r>
+      <w:r>
+        <w:rPr>
+          <w:b/>
+          <w:lang w:val="en-US"/>
+        </w:rPr>
+        <w:t xml:space="preserve"> </w:t>
+      </w:r>
+      <w:r>
+        <w:rPr>
+          <w:bCs/>
+          <w:lang w:val="en-US"/>
+        </w:rPr>
+        <w:t>The system must be able to take any patient out of a waiting queue given an external condition is met.</w:t>
+      </w:r>
+    </w:p>
+    <w:p>
+      <w:pPr>
+        <w:pStyle w:val="Prrafodelista"/>
+        <w:widowControl w:val="0"/>
+        <w:numPr>
+          <w:ilvl w:val="1"/>
+          <w:numId w:val="11"/>
+        </w:numPr>
+        <w:tabs>
+          <w:tab w:val="left" w:pos="502"/>
+        </w:tabs>
+        <w:autoSpaceDE w:val="0"/>
+        <w:autoSpaceDN w:val="0"/>
+        <w:spacing w:before="182" w:after="0" w:line="240" w:lineRule="auto"/>
+        <w:contextualSpacing w:val="0"/>
+        <w:rPr>
+          <w:b/>
+          <w:lang w:val="en-US"/>
+        </w:rPr>
+      </w:pPr>
+      <w:r>
+        <w:rPr>
+          <w:b/>
+          <w:lang w:val="en-US"/>
+        </w:rPr>
         <w:t xml:space="preserve">R7_Time_1: </w:t>
       </w:r>
       <w:r>
@@ -2811,7 +2911,21 @@
           <w:bCs/>
           <w:lang w:val="en-US"/>
         </w:rPr>
-        <w:t xml:space="preserve">The system must be able to track the time each patient is in the waiting queue in order to </w:t>
+        <w:t xml:space="preserve">The system must be able to track the time each patient is in the waiting queue </w:t>
+      </w:r>
+      <w:r>
+        <w:rPr>
+          <w:bCs/>
+          <w:lang w:val="en-US"/>
+        </w:rPr>
+        <w:t>to</w:t>
+      </w:r>
+      <w:r>
+        <w:rPr>
+          <w:bCs/>
+          <w:lang w:val="en-US"/>
+        </w:rPr>
+        <w:t xml:space="preserve"> </w:t>
       </w:r>
       <w:r>
         <w:rPr>
@@ -3129,35 +3243,8 @@
           <w:b/>
           <w:lang w:val="en-US"/>
         </w:rPr>
+        <w:lastRenderedPageBreak/>
         <w:t>Entry registry</w:t>
-      </w:r>
-    </w:p>
-    <w:p>
-      <w:pPr>
-        <w:pStyle w:val="Prrafodelista"/>
-        <w:widowControl w:val="0"/>
-        <w:numPr>
-          <w:ilvl w:val="2"/>
-          <w:numId w:val="11"/>
-        </w:numPr>
-        <w:tabs>
-          <w:tab w:val="left" w:pos="502"/>
-        </w:tabs>
-        <w:autoSpaceDE w:val="0"/>
-        <w:autoSpaceDN w:val="0"/>
-        <w:spacing w:before="1" w:after="0" w:line="240" w:lineRule="auto"/>
-        <w:contextualSpacing w:val="0"/>
-        <w:rPr>
-          <w:b/>
-          <w:lang w:val="en-US"/>
-        </w:rPr>
-      </w:pPr>
-      <w:r>
-        <w:rPr>
-          <w:b/>
-          <w:lang w:val="en-US"/>
-        </w:rPr>
-        <w:t>Priority management</w:t>
       </w:r>
     </w:p>
     <w:p>
@@ -3230,7 +3317,7 @@
           <w:lang w:val="en-US"/>
         </w:rPr>
         <w:drawing>
-          <wp:anchor distT="0" distB="0" distL="114300" distR="114300" simplePos="0" relativeHeight="251658241" behindDoc="0" locked="0" layoutInCell="1" allowOverlap="1" wp14:anchorId="0BA3A660" wp14:editId="59DB5E99">
+          <wp:anchor distT="0" distB="0" distL="114300" distR="114300" simplePos="0" relativeHeight="251658241" behindDoc="0" locked="0" layoutInCell="1" allowOverlap="1" wp14:anchorId="0BA3A660" wp14:editId="71E470BC">
             <wp:simplePos x="0" y="0"/>
             <wp:positionH relativeFrom="column">
               <wp:posOffset>0</wp:posOffset>
@@ -3484,28 +3571,35 @@
           <w:b/>
           <w:lang w:val="en-US"/>
         </w:rPr>
-        <w:t>R3_</w:t>
-      </w:r>
-      <w:r>
-        <w:rPr>
-          <w:b/>
-          <w:lang w:val="en-US"/>
-        </w:rPr>
-        <w:t>Ent</w:t>
-      </w:r>
-      <w:r>
-        <w:rPr>
-          <w:b/>
-          <w:lang w:val="en-US"/>
-        </w:rPr>
-        <w:t xml:space="preserve">_1: </w:t>
+        <w:t>R3_Unit_1:</w:t>
+      </w:r>
+      <w:r>
+        <w:rPr>
+          <w:b/>
+          <w:lang w:val="en-US"/>
+        </w:rPr>
+        <w:t xml:space="preserve"> </w:t>
       </w:r>
       <w:r>
         <w:rPr>
           <w:bCs/>
           <w:lang w:val="en-US"/>
         </w:rPr>
-        <w:t>The system must be able to assign a patient with a priority the moment they are registered as inside the facilities.</w:t>
+        <w:t xml:space="preserve">The system must </w:t>
+      </w:r>
+      <w:r>
+        <w:rPr>
+          <w:bCs/>
+          <w:lang w:val="en-US"/>
+        </w:rPr>
+        <w:t xml:space="preserve">have different queues for </w:t>
+      </w:r>
+      <w:r>
+        <w:rPr>
+          <w:bCs/>
+          <w:lang w:val="en-US"/>
+        </w:rPr>
+        <w:t>each unit of the lab.</w:t>
       </w:r>
     </w:p>
     <w:p>
@@ -3533,7 +3627,7 @@
           <w:b/>
           <w:lang w:val="en-US"/>
         </w:rPr>
-        <w:t>R4_</w:t>
+        <w:t>R3_</w:t>
       </w:r>
       <w:r>
         <w:rPr>
@@ -3554,7 +3648,7 @@
           <w:bCs/>
           <w:lang w:val="en-US"/>
         </w:rPr>
-        <w:t>The system must be able to differentiate between patients depending on their priority.</w:t>
+        <w:t>The system must be able to assign a patient with a priority the moment they are registered as inside the facilities.</w:t>
       </w:r>
     </w:p>
     <w:p>
@@ -3589,35 +3683,21 @@
           <w:b/>
           <w:lang w:val="en-US"/>
         </w:rPr>
-        <w:t>Wait</w:t>
-      </w:r>
-      <w:r>
-        <w:rPr>
-          <w:b/>
-          <w:lang w:val="en-US"/>
-        </w:rPr>
-        <w:t>_</w:t>
-      </w:r>
-      <w:r>
-        <w:rPr>
-          <w:b/>
-          <w:lang w:val="en-US"/>
-        </w:rPr>
-        <w:t>1</w:t>
-      </w:r>
-      <w:r>
-        <w:rPr>
-          <w:b/>
-          <w:lang w:val="en-US"/>
-        </w:rPr>
-        <w:t xml:space="preserve">: </w:t>
+        <w:t>Ent</w:t>
+      </w:r>
+      <w:r>
+        <w:rPr>
+          <w:b/>
+          <w:lang w:val="en-US"/>
+        </w:rPr>
+        <w:t xml:space="preserve">_1: </w:t>
       </w:r>
       <w:r>
         <w:rPr>
           <w:bCs/>
           <w:lang w:val="en-US"/>
         </w:rPr>
-        <w:t>The system must have separate queues for patients withs different priority.</w:t>
+        <w:t>The system must be able to differentiate between patients depending on their priority.</w:t>
       </w:r>
     </w:p>
     <w:p>
@@ -3645,14 +3725,42 @@
           <w:b/>
           <w:lang w:val="en-US"/>
         </w:rPr>
-        <w:t xml:space="preserve">R5_Dat_1: </w:t>
+        <w:t>R4_</w:t>
+      </w:r>
+      <w:r>
+        <w:rPr>
+          <w:b/>
+          <w:lang w:val="en-US"/>
+        </w:rPr>
+        <w:t>Unit</w:t>
+      </w:r>
+      <w:r>
+        <w:rPr>
+          <w:b/>
+          <w:lang w:val="en-US"/>
+        </w:rPr>
+        <w:t>_</w:t>
+      </w:r>
+      <w:r>
+        <w:rPr>
+          <w:b/>
+          <w:lang w:val="en-US"/>
+        </w:rPr>
+        <w:t>1</w:t>
+      </w:r>
+      <w:r>
+        <w:rPr>
+          <w:b/>
+          <w:lang w:val="en-US"/>
+        </w:rPr>
+        <w:t xml:space="preserve">: </w:t>
       </w:r>
       <w:r>
         <w:rPr>
           <w:bCs/>
           <w:lang w:val="en-US"/>
         </w:rPr>
-        <w:t>The system must be able to unregister any patient were the user to request it, this only applies to changes made not only recently but also in the same session. The order in which the changes are to be undone follows that the last done is the first undone.</w:t>
+        <w:t>The system must have separate queues for patients withs different priority.</w:t>
       </w:r>
     </w:p>
     <w:p>
@@ -3681,28 +3789,14 @@
           <w:lang w:val="en-US"/>
         </w:rPr>
         <w:lastRenderedPageBreak/>
-        <w:t>R5_</w:t>
-      </w:r>
-      <w:r>
-        <w:rPr>
-          <w:b/>
-          <w:lang w:val="en-US"/>
-        </w:rPr>
-        <w:t>Wait</w:t>
-      </w:r>
-      <w:r>
-        <w:rPr>
-          <w:b/>
-          <w:lang w:val="en-US"/>
-        </w:rPr>
-        <w:t xml:space="preserve">_1: </w:t>
+        <w:t xml:space="preserve">R5_Dat_1: </w:t>
       </w:r>
       <w:r>
         <w:rPr>
           <w:bCs/>
           <w:lang w:val="en-US"/>
         </w:rPr>
-        <w:t>The system must be able to take a patient out of any of the queues given that the user request so, this applies only to changes made recently and in the same session. The order in which the changes are to be undone follows that the last done is the first undone.</w:t>
+        <w:t>The system must be able to unregister any patient were the user to request it, this only applies to changes made not only recently but also in the same session. The order in which the changes are to be undone follows that the last done is the first undone.</w:t>
       </w:r>
     </w:p>
     <w:p>
@@ -3737,7 +3831,7 @@
           <w:b/>
           <w:lang w:val="en-US"/>
         </w:rPr>
-        <w:t>Ent</w:t>
+        <w:t>Unit</w:t>
       </w:r>
       <w:r>
         <w:rPr>
@@ -3751,28 +3845,7 @@
           <w:bCs/>
           <w:lang w:val="en-US"/>
         </w:rPr>
-        <w:t xml:space="preserve">The system must be able to take a patient out of any of the </w:t>
-      </w:r>
-      <w:r>
-        <w:rPr>
-          <w:bCs/>
-          <w:lang w:val="en-US"/>
-        </w:rPr>
-        <w:t xml:space="preserve">Entry </w:t>
-      </w:r>
-      <w:r>
-        <w:rPr>
-          <w:bCs/>
-          <w:lang w:val="en-US"/>
-        </w:rPr>
-        <w:t>registration</w:t>
-      </w:r>
-      <w:r>
-        <w:rPr>
-          <w:bCs/>
-          <w:lang w:val="en-US"/>
-        </w:rPr>
-        <w:t xml:space="preserve"> given that the user request so, this applies only to changes made recently and in the same session. The order in which the changes are to be undone follows that the last done is the first undone.</w:t>
+        <w:t>The system must be able to take a patient out of any of the queues given that the user request so, this applies only to changes made recently and in the same session. The order in which the changes are to be undone follows that the last done is the first undone.</w:t>
       </w:r>
     </w:p>
     <w:p>
@@ -3800,14 +3873,14 @@
           <w:b/>
           <w:lang w:val="en-US"/>
         </w:rPr>
-        <w:t>R6_</w:t>
-      </w:r>
-      <w:r>
-        <w:rPr>
-          <w:b/>
-          <w:lang w:val="en-US"/>
-        </w:rPr>
-        <w:t>Wait</w:t>
+        <w:t>R5_</w:t>
+      </w:r>
+      <w:r>
+        <w:rPr>
+          <w:b/>
+          <w:lang w:val="en-US"/>
+        </w:rPr>
+        <w:t>Ent</w:t>
       </w:r>
       <w:r>
         <w:rPr>
@@ -3821,7 +3894,28 @@
           <w:bCs/>
           <w:lang w:val="en-US"/>
         </w:rPr>
-        <w:t>The system must be able to report to the user the patients that are currently in a queue and their order in said queue.</w:t>
+        <w:t xml:space="preserve">The system must be able to take a patient out of any of the </w:t>
+      </w:r>
+      <w:r>
+        <w:rPr>
+          <w:bCs/>
+          <w:lang w:val="en-US"/>
+        </w:rPr>
+        <w:t xml:space="preserve">Entry </w:t>
+      </w:r>
+      <w:r>
+        <w:rPr>
+          <w:bCs/>
+          <w:lang w:val="en-US"/>
+        </w:rPr>
+        <w:t>registration</w:t>
+      </w:r>
+      <w:r>
+        <w:rPr>
+          <w:bCs/>
+          <w:lang w:val="en-US"/>
+        </w:rPr>
+        <w:t xml:space="preserve"> given that the user request so, this applies only to changes made recently and in the same session. The order in which the changes are to be undone follows that the last done is the first undone.</w:t>
       </w:r>
     </w:p>
     <w:p>
@@ -3856,21 +3950,21 @@
           <w:b/>
           <w:lang w:val="en-US"/>
         </w:rPr>
-        <w:t>Wait</w:t>
-      </w:r>
-      <w:r>
-        <w:rPr>
-          <w:b/>
-          <w:lang w:val="en-US"/>
-        </w:rPr>
-        <w:t xml:space="preserve">_2: </w:t>
+        <w:t>Unit</w:t>
+      </w:r>
+      <w:r>
+        <w:rPr>
+          <w:b/>
+          <w:lang w:val="en-US"/>
+        </w:rPr>
+        <w:t xml:space="preserve">_1: </w:t>
       </w:r>
       <w:r>
         <w:rPr>
           <w:bCs/>
           <w:lang w:val="en-US"/>
         </w:rPr>
-        <w:t>The system must be able to allow the user to take a patient out of the waiting queues.</w:t>
+        <w:t>The system must be able to report to the user the patients that are currently in a queue and their order in said queue.</w:t>
       </w:r>
     </w:p>
     <w:p>
@@ -3898,28 +3992,28 @@
           <w:b/>
           <w:lang w:val="en-US"/>
         </w:rPr>
-        <w:t xml:space="preserve">R6_Ent_1: </w:t>
+        <w:t>R6_</w:t>
+      </w:r>
+      <w:r>
+        <w:rPr>
+          <w:b/>
+          <w:lang w:val="en-US"/>
+        </w:rPr>
+        <w:t>Unit</w:t>
+      </w:r>
+      <w:r>
+        <w:rPr>
+          <w:b/>
+          <w:lang w:val="en-US"/>
+        </w:rPr>
+        <w:t xml:space="preserve">_2: </w:t>
       </w:r>
       <w:r>
         <w:rPr>
           <w:bCs/>
           <w:lang w:val="en-US"/>
         </w:rPr>
-        <w:t>The system must be able to allow the user to take a patient out of</w:t>
-      </w:r>
-      <w:r>
-        <w:rPr>
-          <w:bCs/>
-          <w:lang w:val="en-US"/>
-        </w:rPr>
-        <w:t xml:space="preserve"> </w:t>
-      </w:r>
-      <w:r>
-        <w:rPr>
-          <w:bCs/>
-          <w:lang w:val="en-US"/>
-        </w:rPr>
-        <w:t>the registry of access to the facilities.</w:t>
+        <w:t>The system must be able to allow the user to take a patient out of the waiting queues.</w:t>
       </w:r>
     </w:p>
     <w:p>
@@ -3947,6 +4041,55 @@
           <w:b/>
           <w:lang w:val="en-US"/>
         </w:rPr>
+        <w:t xml:space="preserve">R6_Ent_1: </w:t>
+      </w:r>
+      <w:r>
+        <w:rPr>
+          <w:bCs/>
+          <w:lang w:val="en-US"/>
+        </w:rPr>
+        <w:t>The system must be able to allow the user to take a patient out of</w:t>
+      </w:r>
+      <w:r>
+        <w:rPr>
+          <w:bCs/>
+          <w:lang w:val="en-US"/>
+        </w:rPr>
+        <w:t xml:space="preserve"> </w:t>
+      </w:r>
+      <w:r>
+        <w:rPr>
+          <w:bCs/>
+          <w:lang w:val="en-US"/>
+        </w:rPr>
+        <w:t>the registry of access to the facilities.</w:t>
+      </w:r>
+    </w:p>
+    <w:p>
+      <w:pPr>
+        <w:pStyle w:val="Prrafodelista"/>
+        <w:widowControl w:val="0"/>
+        <w:numPr>
+          <w:ilvl w:val="1"/>
+          <w:numId w:val="11"/>
+        </w:numPr>
+        <w:tabs>
+          <w:tab w:val="left" w:pos="502"/>
+        </w:tabs>
+        <w:autoSpaceDE w:val="0"/>
+        <w:autoSpaceDN w:val="0"/>
+        <w:spacing w:before="182" w:after="0" w:line="240" w:lineRule="auto"/>
+        <w:contextualSpacing w:val="0"/>
+        <w:rPr>
+          <w:b/>
+          <w:lang w:val="en-US"/>
+        </w:rPr>
+      </w:pPr>
+      <w:r>
+        <w:rPr>
+          <w:b/>
+          <w:lang w:val="en-US"/>
+        </w:rPr>
         <w:t>R7_</w:t>
       </w:r>
       <w:r>
@@ -3954,7 +4097,7 @@
           <w:b/>
           <w:lang w:val="en-US"/>
         </w:rPr>
-        <w:t>Wait</w:t>
+        <w:t>Unit</w:t>
       </w:r>
       <w:r>
         <w:rPr>
@@ -4379,7 +4522,7 @@
               <w:rPr>
                 <w:lang w:val="en-US"/>
               </w:rPr>
-              <w:t>Waiting list</w:t>
+              <w:t>Unit management</w:t>
             </w:r>
           </w:p>
         </w:tc>
@@ -4703,6 +4846,30 @@
                 <w:lang w:val="en-US"/>
               </w:rPr>
             </w:pPr>
+            <w:r>
+              <w:rPr>
+                <w:rFonts w:ascii="Times New Roman"/>
+                <w:sz w:val="18"/>
+                <w:lang w:val="en-US"/>
+              </w:rPr>
+              <w:t>R3_</w:t>
+            </w:r>
+            <w:r>
+              <w:rPr>
+                <w:rFonts w:ascii="Times New Roman"/>
+                <w:sz w:val="18"/>
+                <w:lang w:val="en-US"/>
+              </w:rPr>
+              <w:t>Unit</w:t>
+            </w:r>
+            <w:r>
+              <w:rPr>
+                <w:rFonts w:ascii="Times New Roman"/>
+                <w:sz w:val="18"/>
+                <w:lang w:val="en-US"/>
+              </w:rPr>
+              <w:t>_1</w:t>
+            </w:r>
           </w:p>
         </w:tc>
         <w:tc>
@@ -4814,7 +4981,31 @@
                 <w:sz w:val="18"/>
                 <w:lang w:val="en-US"/>
               </w:rPr>
-              <w:t>Wait_1</w:t>
+              <w:t xml:space="preserve"> </w:t>
+            </w:r>
+            <w:r>
+              <w:rPr>
+                <w:rFonts w:ascii="Times New Roman"/>
+                <w:sz w:val="18"/>
+                <w:lang w:val="en-US"/>
+              </w:rPr>
+              <w:t>Unit</w:t>
+            </w:r>
+            <w:r>
+              <w:rPr>
+                <w:rFonts w:ascii="Times New Roman"/>
+                <w:sz w:val="18"/>
+                <w:lang w:val="en-US"/>
+              </w:rPr>
+              <w:t xml:space="preserve"> </w:t>
+            </w:r>
+            <w:r>
+              <w:rPr>
+                <w:rFonts w:ascii="Times New Roman"/>
+                <w:sz w:val="18"/>
+                <w:lang w:val="en-US"/>
+              </w:rPr>
+              <w:t>_1</w:t>
             </w:r>
           </w:p>
         </w:tc>
@@ -4928,7 +5119,39 @@
                 <w:sz w:val="18"/>
                 <w:lang w:val="en-US"/>
               </w:rPr>
-              <w:t>R5_Wait_1</w:t>
+              <w:t>R5_</w:t>
+            </w:r>
+            <w:r>
+              <w:rPr>
+                <w:rFonts w:ascii="Times New Roman"/>
+                <w:sz w:val="18"/>
+                <w:lang w:val="en-US"/>
+              </w:rPr>
+              <w:t xml:space="preserve"> </w:t>
+            </w:r>
+            <w:r>
+              <w:rPr>
+                <w:rFonts w:ascii="Times New Roman"/>
+                <w:sz w:val="18"/>
+                <w:lang w:val="en-US"/>
+              </w:rPr>
+              <w:t>Unit</w:t>
+            </w:r>
+            <w:r>
+              <w:rPr>
+                <w:rFonts w:ascii="Times New Roman"/>
+                <w:sz w:val="18"/>
+                <w:lang w:val="en-US"/>
+              </w:rPr>
+              <w:t xml:space="preserve"> </w:t>
+            </w:r>
+            <w:r>
+              <w:rPr>
+                <w:rFonts w:ascii="Times New Roman"/>
+                <w:sz w:val="18"/>
+                <w:lang w:val="en-US"/>
+              </w:rPr>
+              <w:t>_1</w:t>
             </w:r>
           </w:p>
         </w:tc>
@@ -5041,7 +5264,39 @@
                 <w:sz w:val="18"/>
                 <w:lang w:val="en-US"/>
               </w:rPr>
-              <w:t>R6_Wait_1</w:t>
+              <w:t>R6_</w:t>
+            </w:r>
+            <w:r>
+              <w:rPr>
+                <w:rFonts w:ascii="Times New Roman"/>
+                <w:sz w:val="18"/>
+                <w:lang w:val="en-US"/>
+              </w:rPr>
+              <w:t xml:space="preserve"> </w:t>
+            </w:r>
+            <w:r>
+              <w:rPr>
+                <w:rFonts w:ascii="Times New Roman"/>
+                <w:sz w:val="18"/>
+                <w:lang w:val="en-US"/>
+              </w:rPr>
+              <w:t>Unit</w:t>
+            </w:r>
+            <w:r>
+              <w:rPr>
+                <w:rFonts w:ascii="Times New Roman"/>
+                <w:sz w:val="18"/>
+                <w:lang w:val="en-US"/>
+              </w:rPr>
+              <w:t xml:space="preserve"> </w:t>
+            </w:r>
+            <w:r>
+              <w:rPr>
+                <w:rFonts w:ascii="Times New Roman"/>
+                <w:sz w:val="18"/>
+                <w:lang w:val="en-US"/>
+              </w:rPr>
+              <w:t>_1</w:t>
             </w:r>
           </w:p>
           <w:p>
@@ -5060,7 +5315,39 @@
                 <w:sz w:val="18"/>
                 <w:lang w:val="en-US"/>
               </w:rPr>
-              <w:t>R6_Wait_2</w:t>
+              <w:t>R6_</w:t>
+            </w:r>
+            <w:r>
+              <w:rPr>
+                <w:rFonts w:ascii="Times New Roman"/>
+                <w:sz w:val="18"/>
+                <w:lang w:val="en-US"/>
+              </w:rPr>
+              <w:t xml:space="preserve"> </w:t>
+            </w:r>
+            <w:r>
+              <w:rPr>
+                <w:rFonts w:ascii="Times New Roman"/>
+                <w:sz w:val="18"/>
+                <w:lang w:val="en-US"/>
+              </w:rPr>
+              <w:t>Unit</w:t>
+            </w:r>
+            <w:r>
+              <w:rPr>
+                <w:rFonts w:ascii="Times New Roman"/>
+                <w:sz w:val="18"/>
+                <w:lang w:val="en-US"/>
+              </w:rPr>
+              <w:t xml:space="preserve"> </w:t>
+            </w:r>
+            <w:r>
+              <w:rPr>
+                <w:rFonts w:ascii="Times New Roman"/>
+                <w:sz w:val="18"/>
+                <w:lang w:val="en-US"/>
+              </w:rPr>
+              <w:t>_2</w:t>
             </w:r>
           </w:p>
         </w:tc>
@@ -5165,7 +5452,39 @@
                 <w:sz w:val="18"/>
                 <w:lang w:val="en-US"/>
               </w:rPr>
-              <w:t>R7_Wait_1</w:t>
+              <w:t>R7_</w:t>
+            </w:r>
+            <w:r>
+              <w:rPr>
+                <w:rFonts w:ascii="Times New Roman"/>
+                <w:sz w:val="18"/>
+                <w:lang w:val="en-US"/>
+              </w:rPr>
+              <w:t xml:space="preserve"> </w:t>
+            </w:r>
+            <w:r>
+              <w:rPr>
+                <w:rFonts w:ascii="Times New Roman"/>
+                <w:sz w:val="18"/>
+                <w:lang w:val="en-US"/>
+              </w:rPr>
+              <w:t>Unit</w:t>
+            </w:r>
+            <w:r>
+              <w:rPr>
+                <w:rFonts w:ascii="Times New Roman"/>
+                <w:sz w:val="18"/>
+                <w:lang w:val="en-US"/>
+              </w:rPr>
+              <w:t xml:space="preserve"> </w:t>
+            </w:r>
+            <w:r>
+              <w:rPr>
+                <w:rFonts w:ascii="Times New Roman"/>
+                <w:sz w:val="18"/>
+                <w:lang w:val="en-US"/>
+              </w:rPr>
+              <w:t>_1</w:t>
             </w:r>
           </w:p>
         </w:tc>
@@ -9015,28 +9334,6 @@
         </a:p>
       </dgm:t>
     </dgm:pt>
-    <dgm:pt modelId="{3F9EC13F-1FD7-46A4-9442-1DBEF45ED19C}">
-      <dgm:prSet phldrT="[Texto]"/>
-      <dgm:spPr/>
-      <dgm:t>
-        <a:bodyPr/>
-        <a:lstStyle/>
-        <a:p>
-          <a:r>
-            <a:rPr lang="es-CO"/>
-            <a:t>Waiting list</a:t>
-          </a:r>
-        </a:p>
-      </dgm:t>
-    </dgm:pt>
-    <dgm:pt modelId="{3DD04D4A-ACB2-4D22-ACE9-B9331A92D5AA}" type="parTrans" cxnId="{C5267E60-4AED-4273-9FE9-3C7987AE1BA9}">
-      <dgm:prSet/>
-      <dgm:spPr/>
-    </dgm:pt>
-    <dgm:pt modelId="{51930348-DF25-41D6-9190-618AA8FDEB79}" type="sibTrans" cxnId="{C5267E60-4AED-4273-9FE9-3C7987AE1BA9}">
-      <dgm:prSet/>
-      <dgm:spPr/>
-    </dgm:pt>
     <dgm:pt modelId="{2C4FF240-D583-493C-9DC4-D4F0D72CFE58}">
       <dgm:prSet phldrT="[Texto]"/>
       <dgm:spPr/>
@@ -9056,6 +9353,28 @@
       <dgm:spPr/>
     </dgm:pt>
     <dgm:pt modelId="{219E4C15-B0AE-4A93-BDEA-99E819CCF2B6}" type="sibTrans" cxnId="{ACBE1EEF-F232-49E9-8A01-ACD29C357EE9}">
+      <dgm:prSet/>
+      <dgm:spPr/>
+    </dgm:pt>
+    <dgm:pt modelId="{A9A14EA3-5D30-4E2F-B775-6F4573AEEB2F}">
+      <dgm:prSet phldrT="[Texto]"/>
+      <dgm:spPr/>
+      <dgm:t>
+        <a:bodyPr/>
+        <a:lstStyle/>
+        <a:p>
+          <a:r>
+            <a:rPr lang="es-CO"/>
+            <a:t>Unit management</a:t>
+          </a:r>
+        </a:p>
+      </dgm:t>
+    </dgm:pt>
+    <dgm:pt modelId="{8A9C55C9-B5FF-4437-A322-AEA36F650559}" type="parTrans" cxnId="{5ABC11AE-BB56-48C3-954A-0CAFDC08884B}">
+      <dgm:prSet/>
+      <dgm:spPr/>
+    </dgm:pt>
+    <dgm:pt modelId="{DEF24792-1381-43C7-8AED-D7B7B151F22D}" type="sibTrans" cxnId="{5ABC11AE-BB56-48C3-954A-0CAFDC08884B}">
       <dgm:prSet/>
       <dgm:spPr/>
     </dgm:pt>
@@ -9204,40 +9523,40 @@
       <dgm:prSet presAssocID="{18D95E1F-743C-4A27-9528-3BA6BA5B715C}" presName="hierChild4" presStyleCnt="0"/>
       <dgm:spPr/>
     </dgm:pt>
-    <dgm:pt modelId="{CA1F74E5-E42F-4064-84D3-4076CB7A4DE4}" type="pres">
-      <dgm:prSet presAssocID="{3DD04D4A-ACB2-4D22-ACE9-B9331A92D5AA}" presName="Name37" presStyleLbl="parChTrans1D3" presStyleIdx="1" presStyleCnt="3"/>
+    <dgm:pt modelId="{1A09E9B7-B253-4FA5-8E48-842BC77FE877}" type="pres">
+      <dgm:prSet presAssocID="{8A9C55C9-B5FF-4437-A322-AEA36F650559}" presName="Name37" presStyleLbl="parChTrans1D3" presStyleIdx="1" presStyleCnt="3"/>
       <dgm:spPr/>
     </dgm:pt>
-    <dgm:pt modelId="{1220C45C-0414-441F-B57E-CCCF8F36ADAF}" type="pres">
-      <dgm:prSet presAssocID="{3F9EC13F-1FD7-46A4-9442-1DBEF45ED19C}" presName="hierRoot2" presStyleCnt="0">
+    <dgm:pt modelId="{48FF9381-8E5D-4F97-8E98-083C49562466}" type="pres">
+      <dgm:prSet presAssocID="{A9A14EA3-5D30-4E2F-B775-6F4573AEEB2F}" presName="hierRoot2" presStyleCnt="0">
         <dgm:presLayoutVars>
           <dgm:hierBranch val="init"/>
         </dgm:presLayoutVars>
       </dgm:prSet>
       <dgm:spPr/>
     </dgm:pt>
-    <dgm:pt modelId="{EAFB549B-4DDB-43CC-9549-F8E66001D04F}" type="pres">
-      <dgm:prSet presAssocID="{3F9EC13F-1FD7-46A4-9442-1DBEF45ED19C}" presName="rootComposite" presStyleCnt="0"/>
+    <dgm:pt modelId="{B7258914-9324-431F-B230-4B38B38EE5F0}" type="pres">
+      <dgm:prSet presAssocID="{A9A14EA3-5D30-4E2F-B775-6F4573AEEB2F}" presName="rootComposite" presStyleCnt="0"/>
       <dgm:spPr/>
     </dgm:pt>
-    <dgm:pt modelId="{3577A342-1F6F-4891-B51F-3FDD4D7232CD}" type="pres">
-      <dgm:prSet presAssocID="{3F9EC13F-1FD7-46A4-9442-1DBEF45ED19C}" presName="rootText" presStyleLbl="node3" presStyleIdx="1" presStyleCnt="3">
+    <dgm:pt modelId="{300A633F-EE16-41E0-BA23-39243D7CE8F7}" type="pres">
+      <dgm:prSet presAssocID="{A9A14EA3-5D30-4E2F-B775-6F4573AEEB2F}" presName="rootText" presStyleLbl="node3" presStyleIdx="1" presStyleCnt="3">
         <dgm:presLayoutVars>
           <dgm:chPref val="3"/>
         </dgm:presLayoutVars>
       </dgm:prSet>
       <dgm:spPr/>
     </dgm:pt>
-    <dgm:pt modelId="{FDB3A90A-367C-4D72-AD02-1ECB6AD8D0A2}" type="pres">
-      <dgm:prSet presAssocID="{3F9EC13F-1FD7-46A4-9442-1DBEF45ED19C}" presName="rootConnector" presStyleLbl="node3" presStyleIdx="1" presStyleCnt="3"/>
+    <dgm:pt modelId="{D2664A29-07A8-4F04-8B13-67AB078C71B9}" type="pres">
+      <dgm:prSet presAssocID="{A9A14EA3-5D30-4E2F-B775-6F4573AEEB2F}" presName="rootConnector" presStyleLbl="node3" presStyleIdx="1" presStyleCnt="3"/>
       <dgm:spPr/>
     </dgm:pt>
-    <dgm:pt modelId="{712BEA78-C1E3-4770-83F8-4CF54677070B}" type="pres">
-      <dgm:prSet presAssocID="{3F9EC13F-1FD7-46A4-9442-1DBEF45ED19C}" presName="hierChild4" presStyleCnt="0"/>
+    <dgm:pt modelId="{EAD29A99-B054-47CA-B7AE-F2DBDCC6553C}" type="pres">
+      <dgm:prSet presAssocID="{A9A14EA3-5D30-4E2F-B775-6F4573AEEB2F}" presName="hierChild4" presStyleCnt="0"/>
       <dgm:spPr/>
     </dgm:pt>
-    <dgm:pt modelId="{2DA9FFF8-3D3E-45C2-92C1-D2E5A552A550}" type="pres">
-      <dgm:prSet presAssocID="{3F9EC13F-1FD7-46A4-9442-1DBEF45ED19C}" presName="hierChild5" presStyleCnt="0"/>
+    <dgm:pt modelId="{ED9FA213-1557-4986-A94F-0A09C24C4AAD}" type="pres">
+      <dgm:prSet presAssocID="{A9A14EA3-5D30-4E2F-B775-6F4573AEEB2F}" presName="hierChild5" presStyleCnt="0"/>
       <dgm:spPr/>
     </dgm:pt>
     <dgm:pt modelId="{3BE70E8F-596F-41E1-91BF-53000C99F716}" type="pres">
@@ -9322,33 +9641,33 @@
     </dgm:pt>
   </dgm:ptLst>
   <dgm:cxnLst>
+    <dgm:cxn modelId="{C5F72D01-92C5-45E1-BA55-26308522B6B9}" type="presOf" srcId="{2C4FF240-D583-493C-9DC4-D4F0D72CFE58}" destId="{8A8450E7-724D-4738-8E10-94F6F0879856}" srcOrd="0" destOrd="0" presId="urn:microsoft.com/office/officeart/2005/8/layout/orgChart1"/>
     <dgm:cxn modelId="{827C2714-9844-4BDB-9D98-305CB4CB47B4}" srcId="{5D21AA7A-7897-4BA9-86D6-C4C110F732BA}" destId="{6AB4135D-657F-4CF0-A76D-9A2B2B55A798}" srcOrd="0" destOrd="0" parTransId="{AD663AF2-DA20-4464-AE98-AAE93D48DDAB}" sibTransId="{4418D36D-9888-47EC-B2DA-3A5F6E2C419E}"/>
     <dgm:cxn modelId="{3BB0FD14-8566-461A-87DA-41DC2F129A63}" srcId="{C7FEFA7C-8969-4C5A-8D75-C316C2143B5C}" destId="{3C4A3632-DF0D-4582-B3D9-91CF1C23A881}" srcOrd="2" destOrd="0" parTransId="{1FD716D9-FB41-46B5-BCCD-AE86BAA841D1}" sibTransId="{C0DC5AF7-3885-4708-9657-E89D3B4DD94F}"/>
     <dgm:cxn modelId="{E8B10215-D807-4286-9BE8-2356F6937FCD}" srcId="{9430CDCB-3B64-4018-BD37-0CD86B281D1A}" destId="{C7FEFA7C-8969-4C5A-8D75-C316C2143B5C}" srcOrd="0" destOrd="0" parTransId="{B7A17D63-0E5D-411A-8260-E2CFE97A4A9A}" sibTransId="{066FB38C-FAE0-474D-BE20-DE0CC524AC37}"/>
     <dgm:cxn modelId="{D54AEF1A-FD83-4823-9851-FE8257E4A1F5}" srcId="{C7FEFA7C-8969-4C5A-8D75-C316C2143B5C}" destId="{5D21AA7A-7897-4BA9-86D6-C4C110F732BA}" srcOrd="0" destOrd="0" parTransId="{71DDB417-E85E-4D8E-AA27-E2FD1D3915BE}" sibTransId="{F53CC9FA-A7BB-4EC6-9101-CF0A4523EB6F}"/>
     <dgm:cxn modelId="{8B9E8C2D-F10A-44DA-A2FB-1079028762AE}" type="presOf" srcId="{18D95E1F-743C-4A27-9528-3BA6BA5B715C}" destId="{BF920457-56F7-4168-AB8C-A7821235994B}" srcOrd="0" destOrd="0" presId="urn:microsoft.com/office/officeart/2005/8/layout/orgChart1"/>
     <dgm:cxn modelId="{70B9A22D-612A-4218-AC4D-C5B5D3571F01}" type="presOf" srcId="{6AB4135D-657F-4CF0-A76D-9A2B2B55A798}" destId="{F45AE52C-3A5F-4E7F-9211-4668A5E0CCB6}" srcOrd="1" destOrd="0" presId="urn:microsoft.com/office/officeart/2005/8/layout/orgChart1"/>
+    <dgm:cxn modelId="{63C6572E-1F0C-4CBC-B638-22466FBA7A40}" type="presOf" srcId="{A434E761-FB80-4337-9E06-A5C46AC105B3}" destId="{3BE70E8F-596F-41E1-91BF-53000C99F716}" srcOrd="0" destOrd="0" presId="urn:microsoft.com/office/officeart/2005/8/layout/orgChart1"/>
+    <dgm:cxn modelId="{5026C235-9F36-4DDD-901F-E9986672BA45}" type="presOf" srcId="{A9A14EA3-5D30-4E2F-B775-6F4573AEEB2F}" destId="{D2664A29-07A8-4F04-8B13-67AB078C71B9}" srcOrd="1" destOrd="0" presId="urn:microsoft.com/office/officeart/2005/8/layout/orgChart1"/>
     <dgm:cxn modelId="{50CEC536-721C-4AD9-B3FC-72983EA86455}" type="presOf" srcId="{AD663AF2-DA20-4464-AE98-AAE93D48DDAB}" destId="{BEA8E700-24E0-416E-830D-FD7DBA9A3845}" srcOrd="0" destOrd="0" presId="urn:microsoft.com/office/officeart/2005/8/layout/orgChart1"/>
     <dgm:cxn modelId="{46EF1538-68D6-4346-B97B-DB2DA5E88062}" type="presOf" srcId="{1FD716D9-FB41-46B5-BCCD-AE86BAA841D1}" destId="{3A1940C2-C116-4DFA-8B03-3A9B783F939F}" srcOrd="0" destOrd="0" presId="urn:microsoft.com/office/officeart/2005/8/layout/orgChart1"/>
-    <dgm:cxn modelId="{C5267E60-4AED-4273-9FE9-3C7987AE1BA9}" srcId="{18D95E1F-743C-4A27-9528-3BA6BA5B715C}" destId="{3F9EC13F-1FD7-46A4-9442-1DBEF45ED19C}" srcOrd="0" destOrd="0" parTransId="{3DD04D4A-ACB2-4D22-ACE9-B9331A92D5AA}" sibTransId="{51930348-DF25-41D6-9190-618AA8FDEB79}"/>
+    <dgm:cxn modelId="{FD3D5F3B-E4C5-44A3-8E5A-DD001EE2EEAD}" type="presOf" srcId="{A9A14EA3-5D30-4E2F-B775-6F4573AEEB2F}" destId="{300A633F-EE16-41E0-BA23-39243D7CE8F7}" srcOrd="0" destOrd="0" presId="urn:microsoft.com/office/officeart/2005/8/layout/orgChart1"/>
     <dgm:cxn modelId="{B5766D4C-ED7B-41BC-A663-DC8666A38791}" type="presOf" srcId="{3C4A3632-DF0D-4582-B3D9-91CF1C23A881}" destId="{F467A669-FB8D-4A78-8D70-7D6D9E650EF9}" srcOrd="1" destOrd="0" presId="urn:microsoft.com/office/officeart/2005/8/layout/orgChart1"/>
     <dgm:cxn modelId="{D62BDE52-2E1F-46E3-9AC1-5185CA43537D}" type="presOf" srcId="{C7FEFA7C-8969-4C5A-8D75-C316C2143B5C}" destId="{3F1109EB-4327-4619-ACAA-6F451F797622}" srcOrd="1" destOrd="0" presId="urn:microsoft.com/office/officeart/2005/8/layout/orgChart1"/>
+    <dgm:cxn modelId="{47AEB67C-9415-499C-B624-94F7910BB3C5}" type="presOf" srcId="{8A9C55C9-B5FF-4437-A322-AEA36F650559}" destId="{1A09E9B7-B253-4FA5-8E48-842BC77FE877}" srcOrd="0" destOrd="0" presId="urn:microsoft.com/office/officeart/2005/8/layout/orgChart1"/>
     <dgm:cxn modelId="{8CA6C995-DEB4-477E-9501-D88AD6D60719}" type="presOf" srcId="{6AB4135D-657F-4CF0-A76D-9A2B2B55A798}" destId="{7FA5784E-3B39-43B3-BD1D-A6A36036DD39}" srcOrd="0" destOrd="0" presId="urn:microsoft.com/office/officeart/2005/8/layout/orgChart1"/>
+    <dgm:cxn modelId="{38512C99-21AA-4E7D-B18F-21C58ED6264D}" type="presOf" srcId="{2C4FF240-D583-493C-9DC4-D4F0D72CFE58}" destId="{57C5C4C2-57DA-4798-AA62-C4E7DD250367}" srcOrd="1" destOrd="0" presId="urn:microsoft.com/office/officeart/2005/8/layout/orgChart1"/>
     <dgm:cxn modelId="{C7D2D3A0-675D-430B-A949-3CA7DB5E3A87}" type="presOf" srcId="{5D21AA7A-7897-4BA9-86D6-C4C110F732BA}" destId="{2283D74D-90C4-4FB5-BF26-5DD3F858FEB6}" srcOrd="0" destOrd="0" presId="urn:microsoft.com/office/officeart/2005/8/layout/orgChart1"/>
-    <dgm:cxn modelId="{E22F04AB-0A38-45D4-B46A-E3FF53C9E67C}" type="presOf" srcId="{2C4FF240-D583-493C-9DC4-D4F0D72CFE58}" destId="{8A8450E7-724D-4738-8E10-94F6F0879856}" srcOrd="0" destOrd="0" presId="urn:microsoft.com/office/officeart/2005/8/layout/orgChart1"/>
+    <dgm:cxn modelId="{5ABC11AE-BB56-48C3-954A-0CAFDC08884B}" srcId="{18D95E1F-743C-4A27-9528-3BA6BA5B715C}" destId="{A9A14EA3-5D30-4E2F-B775-6F4573AEEB2F}" srcOrd="0" destOrd="0" parTransId="{8A9C55C9-B5FF-4437-A322-AEA36F650559}" sibTransId="{DEF24792-1381-43C7-8AED-D7B7B151F22D}"/>
     <dgm:cxn modelId="{5C930BB7-C258-468B-AD89-89BA0E419187}" type="presOf" srcId="{3C4A3632-DF0D-4582-B3D9-91CF1C23A881}" destId="{8A55D3DF-3EA7-4AE3-9B14-A5C5306B15BC}" srcOrd="0" destOrd="0" presId="urn:microsoft.com/office/officeart/2005/8/layout/orgChart1"/>
     <dgm:cxn modelId="{12381DBB-40E8-47ED-A51B-BD5D174B0475}" type="presOf" srcId="{C7FEFA7C-8969-4C5A-8D75-C316C2143B5C}" destId="{97353A0F-6EE8-4E0E-A47B-9382FFD0A9D8}" srcOrd="0" destOrd="0" presId="urn:microsoft.com/office/officeart/2005/8/layout/orgChart1"/>
-    <dgm:cxn modelId="{0EB644BE-98FB-4E32-9CEA-0F2A53D88F31}" type="presOf" srcId="{2C4FF240-D583-493C-9DC4-D4F0D72CFE58}" destId="{57C5C4C2-57DA-4798-AA62-C4E7DD250367}" srcOrd="1" destOrd="0" presId="urn:microsoft.com/office/officeart/2005/8/layout/orgChart1"/>
     <dgm:cxn modelId="{323869BE-6610-4970-AAE5-147453D538C9}" srcId="{C7FEFA7C-8969-4C5A-8D75-C316C2143B5C}" destId="{18D95E1F-743C-4A27-9528-3BA6BA5B715C}" srcOrd="1" destOrd="0" parTransId="{50CF195A-EBCE-4D64-93C4-70EA8888F099}" sibTransId="{05DA34FE-E048-42D2-874F-911A035365F1}"/>
-    <dgm:cxn modelId="{E7F527CA-A362-4342-A883-E7536F33BC0F}" type="presOf" srcId="{3DD04D4A-ACB2-4D22-ACE9-B9331A92D5AA}" destId="{CA1F74E5-E42F-4064-84D3-4076CB7A4DE4}" srcOrd="0" destOrd="0" presId="urn:microsoft.com/office/officeart/2005/8/layout/orgChart1"/>
     <dgm:cxn modelId="{70A837CF-6201-4C9F-867F-7B3CD08E7698}" type="presOf" srcId="{5D21AA7A-7897-4BA9-86D6-C4C110F732BA}" destId="{BC0EF60B-0AB0-4BA2-B930-777856A1A0FA}" srcOrd="1" destOrd="0" presId="urn:microsoft.com/office/officeart/2005/8/layout/orgChart1"/>
     <dgm:cxn modelId="{B7558ADC-F8EC-4F75-8E21-E8DBC56B21FD}" type="presOf" srcId="{71DDB417-E85E-4D8E-AA27-E2FD1D3915BE}" destId="{3955B86B-64E0-47B0-BA8A-B47D1FAE857C}" srcOrd="0" destOrd="0" presId="urn:microsoft.com/office/officeart/2005/8/layout/orgChart1"/>
-    <dgm:cxn modelId="{6DC3ADDE-A769-4B06-B0A4-C40DE826AAFE}" type="presOf" srcId="{3F9EC13F-1FD7-46A4-9442-1DBEF45ED19C}" destId="{FDB3A90A-367C-4D72-AD02-1ECB6AD8D0A2}" srcOrd="1" destOrd="0" presId="urn:microsoft.com/office/officeart/2005/8/layout/orgChart1"/>
     <dgm:cxn modelId="{9277CCE0-EAA5-4A4D-A70D-8CDB82BBFB93}" type="presOf" srcId="{50CF195A-EBCE-4D64-93C4-70EA8888F099}" destId="{62A4E377-1BB8-411A-B48F-EB3270E8B43C}" srcOrd="0" destOrd="0" presId="urn:microsoft.com/office/officeart/2005/8/layout/orgChart1"/>
-    <dgm:cxn modelId="{FF64BCE5-DB7C-467F-A38D-470FEFAF4905}" type="presOf" srcId="{3F9EC13F-1FD7-46A4-9442-1DBEF45ED19C}" destId="{3577A342-1F6F-4891-B51F-3FDD4D7232CD}" srcOrd="0" destOrd="0" presId="urn:microsoft.com/office/officeart/2005/8/layout/orgChart1"/>
     <dgm:cxn modelId="{AE11FDE8-67EA-4660-82B3-ECFBCC6336A5}" type="presOf" srcId="{18D95E1F-743C-4A27-9528-3BA6BA5B715C}" destId="{F31D2A2D-2E19-40D6-BB4D-8E6484C0EE6A}" srcOrd="1" destOrd="0" presId="urn:microsoft.com/office/officeart/2005/8/layout/orgChart1"/>
     <dgm:cxn modelId="{ACBE1EEF-F232-49E9-8A01-ACD29C357EE9}" srcId="{18D95E1F-743C-4A27-9528-3BA6BA5B715C}" destId="{2C4FF240-D583-493C-9DC4-D4F0D72CFE58}" srcOrd="1" destOrd="0" parTransId="{A434E761-FB80-4337-9E06-A5C46AC105B3}" sibTransId="{219E4C15-B0AE-4A93-BDEA-99E819CCF2B6}"/>
-    <dgm:cxn modelId="{772980F3-B51A-41C9-807E-066428CF8E3E}" type="presOf" srcId="{A434E761-FB80-4337-9E06-A5C46AC105B3}" destId="{3BE70E8F-596F-41E1-91BF-53000C99F716}" srcOrd="0" destOrd="0" presId="urn:microsoft.com/office/officeart/2005/8/layout/orgChart1"/>
     <dgm:cxn modelId="{156919F4-60FF-4F87-A4BE-F50B99148084}" type="presOf" srcId="{9430CDCB-3B64-4018-BD37-0CD86B281D1A}" destId="{312F7335-319D-4CE1-88EC-9C3C36CB78D2}" srcOrd="0" destOrd="0" presId="urn:microsoft.com/office/officeart/2005/8/layout/orgChart1"/>
     <dgm:cxn modelId="{72A17379-544C-41CA-9783-C31388D41FF4}" type="presParOf" srcId="{312F7335-319D-4CE1-88EC-9C3C36CB78D2}" destId="{6E342B63-6147-4426-AF53-C946C85F76B4}" srcOrd="0" destOrd="0" presId="urn:microsoft.com/office/officeart/2005/8/layout/orgChart1"/>
     <dgm:cxn modelId="{0D3C673E-50B4-4811-BB70-1C7E23168D22}" type="presParOf" srcId="{6E342B63-6147-4426-AF53-C946C85F76B4}" destId="{C06311D3-8EBC-4A49-8D30-AFEABF70EBCB}" srcOrd="0" destOrd="0" presId="urn:microsoft.com/office/officeart/2005/8/layout/orgChart1"/>
@@ -9375,20 +9694,20 @@
     <dgm:cxn modelId="{09950692-371C-44C0-B97A-66191512E93C}" type="presParOf" srcId="{5053367A-6D17-45F6-8F3C-7BBD355AC9FF}" destId="{BF920457-56F7-4168-AB8C-A7821235994B}" srcOrd="0" destOrd="0" presId="urn:microsoft.com/office/officeart/2005/8/layout/orgChart1"/>
     <dgm:cxn modelId="{F354F954-8D9E-42ED-AD70-C809E390578A}" type="presParOf" srcId="{5053367A-6D17-45F6-8F3C-7BBD355AC9FF}" destId="{F31D2A2D-2E19-40D6-BB4D-8E6484C0EE6A}" srcOrd="1" destOrd="0" presId="urn:microsoft.com/office/officeart/2005/8/layout/orgChart1"/>
     <dgm:cxn modelId="{F31812B3-D7DD-4E0A-A90B-1FDD2579B43C}" type="presParOf" srcId="{E8CB3FB4-0042-4210-98B8-B37B40487EA7}" destId="{C6F88643-D33C-4A97-9B07-A9A4508EDDA5}" srcOrd="1" destOrd="0" presId="urn:microsoft.com/office/officeart/2005/8/layout/orgChart1"/>
-    <dgm:cxn modelId="{24BE67DF-EAEF-4B6A-A745-5FA696C2A313}" type="presParOf" srcId="{C6F88643-D33C-4A97-9B07-A9A4508EDDA5}" destId="{CA1F74E5-E42F-4064-84D3-4076CB7A4DE4}" srcOrd="0" destOrd="0" presId="urn:microsoft.com/office/officeart/2005/8/layout/orgChart1"/>
-    <dgm:cxn modelId="{2BE96658-3445-430C-AA98-67A067BF9E7D}" type="presParOf" srcId="{C6F88643-D33C-4A97-9B07-A9A4508EDDA5}" destId="{1220C45C-0414-441F-B57E-CCCF8F36ADAF}" srcOrd="1" destOrd="0" presId="urn:microsoft.com/office/officeart/2005/8/layout/orgChart1"/>
-    <dgm:cxn modelId="{7E2F9F9D-9609-4F00-886D-A738FF2BC169}" type="presParOf" srcId="{1220C45C-0414-441F-B57E-CCCF8F36ADAF}" destId="{EAFB549B-4DDB-43CC-9549-F8E66001D04F}" srcOrd="0" destOrd="0" presId="urn:microsoft.com/office/officeart/2005/8/layout/orgChart1"/>
-    <dgm:cxn modelId="{6D56783C-550B-4E41-B8C4-140C51DE7911}" type="presParOf" srcId="{EAFB549B-4DDB-43CC-9549-F8E66001D04F}" destId="{3577A342-1F6F-4891-B51F-3FDD4D7232CD}" srcOrd="0" destOrd="0" presId="urn:microsoft.com/office/officeart/2005/8/layout/orgChart1"/>
-    <dgm:cxn modelId="{781F7377-5912-45B2-B2D3-4C9BBCDA771B}" type="presParOf" srcId="{EAFB549B-4DDB-43CC-9549-F8E66001D04F}" destId="{FDB3A90A-367C-4D72-AD02-1ECB6AD8D0A2}" srcOrd="1" destOrd="0" presId="urn:microsoft.com/office/officeart/2005/8/layout/orgChart1"/>
-    <dgm:cxn modelId="{45053325-CBF6-4CD5-AD86-987778B5F45A}" type="presParOf" srcId="{1220C45C-0414-441F-B57E-CCCF8F36ADAF}" destId="{712BEA78-C1E3-4770-83F8-4CF54677070B}" srcOrd="1" destOrd="0" presId="urn:microsoft.com/office/officeart/2005/8/layout/orgChart1"/>
-    <dgm:cxn modelId="{C154B1E4-D05E-448E-8830-ED0BAF27D4F9}" type="presParOf" srcId="{1220C45C-0414-441F-B57E-CCCF8F36ADAF}" destId="{2DA9FFF8-3D3E-45C2-92C1-D2E5A552A550}" srcOrd="2" destOrd="0" presId="urn:microsoft.com/office/officeart/2005/8/layout/orgChart1"/>
-    <dgm:cxn modelId="{79DC48FD-DE95-40E4-A1B3-9DB7D7A1C4EA}" type="presParOf" srcId="{C6F88643-D33C-4A97-9B07-A9A4508EDDA5}" destId="{3BE70E8F-596F-41E1-91BF-53000C99F716}" srcOrd="2" destOrd="0" presId="urn:microsoft.com/office/officeart/2005/8/layout/orgChart1"/>
-    <dgm:cxn modelId="{C5E990D0-A7FE-4D7A-B78F-F414E33E973E}" type="presParOf" srcId="{C6F88643-D33C-4A97-9B07-A9A4508EDDA5}" destId="{3C26CBF7-19D6-4F97-B1F1-0D83A206DDA4}" srcOrd="3" destOrd="0" presId="urn:microsoft.com/office/officeart/2005/8/layout/orgChart1"/>
-    <dgm:cxn modelId="{052F1C87-A529-4A78-A938-3FE93AD3BD99}" type="presParOf" srcId="{3C26CBF7-19D6-4F97-B1F1-0D83A206DDA4}" destId="{F422AD29-D87C-4B03-84BD-E7221D6DCC8A}" srcOrd="0" destOrd="0" presId="urn:microsoft.com/office/officeart/2005/8/layout/orgChart1"/>
-    <dgm:cxn modelId="{B30BB9E6-22BF-42C3-8520-C2284BDADE0D}" type="presParOf" srcId="{F422AD29-D87C-4B03-84BD-E7221D6DCC8A}" destId="{8A8450E7-724D-4738-8E10-94F6F0879856}" srcOrd="0" destOrd="0" presId="urn:microsoft.com/office/officeart/2005/8/layout/orgChart1"/>
-    <dgm:cxn modelId="{89EAA6D0-AE43-4865-822B-ACB9E249B5D4}" type="presParOf" srcId="{F422AD29-D87C-4B03-84BD-E7221D6DCC8A}" destId="{57C5C4C2-57DA-4798-AA62-C4E7DD250367}" srcOrd="1" destOrd="0" presId="urn:microsoft.com/office/officeart/2005/8/layout/orgChart1"/>
-    <dgm:cxn modelId="{42DAA4CE-654A-4566-8D87-1ABCAA2D5665}" type="presParOf" srcId="{3C26CBF7-19D6-4F97-B1F1-0D83A206DDA4}" destId="{0B970FF1-C24F-43CB-9C01-FEC59723478D}" srcOrd="1" destOrd="0" presId="urn:microsoft.com/office/officeart/2005/8/layout/orgChart1"/>
-    <dgm:cxn modelId="{46E6DA93-9B4A-4738-9C4F-3F6036592B8A}" type="presParOf" srcId="{3C26CBF7-19D6-4F97-B1F1-0D83A206DDA4}" destId="{2714C8BE-2D10-44D0-BDFD-7332397D1FF8}" srcOrd="2" destOrd="0" presId="urn:microsoft.com/office/officeart/2005/8/layout/orgChart1"/>
+    <dgm:cxn modelId="{E2B176A3-9A6D-4857-B93C-045A7768386D}" type="presParOf" srcId="{C6F88643-D33C-4A97-9B07-A9A4508EDDA5}" destId="{1A09E9B7-B253-4FA5-8E48-842BC77FE877}" srcOrd="0" destOrd="0" presId="urn:microsoft.com/office/officeart/2005/8/layout/orgChart1"/>
+    <dgm:cxn modelId="{8756E980-F048-4592-A63E-A1DD092B17DB}" type="presParOf" srcId="{C6F88643-D33C-4A97-9B07-A9A4508EDDA5}" destId="{48FF9381-8E5D-4F97-8E98-083C49562466}" srcOrd="1" destOrd="0" presId="urn:microsoft.com/office/officeart/2005/8/layout/orgChart1"/>
+    <dgm:cxn modelId="{E68EDE2B-CE77-431F-8FA1-3A146A39CC9B}" type="presParOf" srcId="{48FF9381-8E5D-4F97-8E98-083C49562466}" destId="{B7258914-9324-431F-B230-4B38B38EE5F0}" srcOrd="0" destOrd="0" presId="urn:microsoft.com/office/officeart/2005/8/layout/orgChart1"/>
+    <dgm:cxn modelId="{951B55C9-DFB0-4124-A1C2-88AB3E1ACB3E}" type="presParOf" srcId="{B7258914-9324-431F-B230-4B38B38EE5F0}" destId="{300A633F-EE16-41E0-BA23-39243D7CE8F7}" srcOrd="0" destOrd="0" presId="urn:microsoft.com/office/officeart/2005/8/layout/orgChart1"/>
+    <dgm:cxn modelId="{9751AAB1-4C8E-484E-9CFE-F3B6381F9DA0}" type="presParOf" srcId="{B7258914-9324-431F-B230-4B38B38EE5F0}" destId="{D2664A29-07A8-4F04-8B13-67AB078C71B9}" srcOrd="1" destOrd="0" presId="urn:microsoft.com/office/officeart/2005/8/layout/orgChart1"/>
+    <dgm:cxn modelId="{60592243-7B05-437E-8C47-E32974232A15}" type="presParOf" srcId="{48FF9381-8E5D-4F97-8E98-083C49562466}" destId="{EAD29A99-B054-47CA-B7AE-F2DBDCC6553C}" srcOrd="1" destOrd="0" presId="urn:microsoft.com/office/officeart/2005/8/layout/orgChart1"/>
+    <dgm:cxn modelId="{6DA74F6D-AB51-41A1-9137-D414E6736B81}" type="presParOf" srcId="{48FF9381-8E5D-4F97-8E98-083C49562466}" destId="{ED9FA213-1557-4986-A94F-0A09C24C4AAD}" srcOrd="2" destOrd="0" presId="urn:microsoft.com/office/officeart/2005/8/layout/orgChart1"/>
+    <dgm:cxn modelId="{5B4602BE-36E6-4FE2-ABC5-984A458DE503}" type="presParOf" srcId="{C6F88643-D33C-4A97-9B07-A9A4508EDDA5}" destId="{3BE70E8F-596F-41E1-91BF-53000C99F716}" srcOrd="2" destOrd="0" presId="urn:microsoft.com/office/officeart/2005/8/layout/orgChart1"/>
+    <dgm:cxn modelId="{57533178-89DB-40EA-B7A9-BC87449D0133}" type="presParOf" srcId="{C6F88643-D33C-4A97-9B07-A9A4508EDDA5}" destId="{3C26CBF7-19D6-4F97-B1F1-0D83A206DDA4}" srcOrd="3" destOrd="0" presId="urn:microsoft.com/office/officeart/2005/8/layout/orgChart1"/>
+    <dgm:cxn modelId="{5C0A9BA0-231F-4D9C-A463-07D99EB26426}" type="presParOf" srcId="{3C26CBF7-19D6-4F97-B1F1-0D83A206DDA4}" destId="{F422AD29-D87C-4B03-84BD-E7221D6DCC8A}" srcOrd="0" destOrd="0" presId="urn:microsoft.com/office/officeart/2005/8/layout/orgChart1"/>
+    <dgm:cxn modelId="{915F24D2-7EAB-4CC4-A5FD-65F7F4152763}" type="presParOf" srcId="{F422AD29-D87C-4B03-84BD-E7221D6DCC8A}" destId="{8A8450E7-724D-4738-8E10-94F6F0879856}" srcOrd="0" destOrd="0" presId="urn:microsoft.com/office/officeart/2005/8/layout/orgChart1"/>
+    <dgm:cxn modelId="{968818AD-2139-40CA-BDBA-0390FB997043}" type="presParOf" srcId="{F422AD29-D87C-4B03-84BD-E7221D6DCC8A}" destId="{57C5C4C2-57DA-4798-AA62-C4E7DD250367}" srcOrd="1" destOrd="0" presId="urn:microsoft.com/office/officeart/2005/8/layout/orgChart1"/>
+    <dgm:cxn modelId="{A8AA999B-8B21-4133-BADB-73FF5ED574B9}" type="presParOf" srcId="{3C26CBF7-19D6-4F97-B1F1-0D83A206DDA4}" destId="{0B970FF1-C24F-43CB-9C01-FEC59723478D}" srcOrd="1" destOrd="0" presId="urn:microsoft.com/office/officeart/2005/8/layout/orgChart1"/>
+    <dgm:cxn modelId="{D66B29E7-7DF0-4AD1-BB7D-CA1062E24274}" type="presParOf" srcId="{3C26CBF7-19D6-4F97-B1F1-0D83A206DDA4}" destId="{2714C8BE-2D10-44D0-BDFD-7332397D1FF8}" srcOrd="2" destOrd="0" presId="urn:microsoft.com/office/officeart/2005/8/layout/orgChart1"/>
     <dgm:cxn modelId="{83B2EBEA-7947-487D-91F5-E8261FB6AF1C}" type="presParOf" srcId="{E8CB3FB4-0042-4210-98B8-B37B40487EA7}" destId="{D97F8B23-3394-485E-A701-AE03E04E47C2}" srcOrd="2" destOrd="0" presId="urn:microsoft.com/office/officeart/2005/8/layout/orgChart1"/>
     <dgm:cxn modelId="{1F357E5B-29C5-468D-AFBB-172FBDD71E7C}" type="presParOf" srcId="{06F3667D-F667-4ED7-B83E-B0DA44988E7B}" destId="{3A1940C2-C116-4DFA-8B03-3A9B783F939F}" srcOrd="4" destOrd="0" presId="urn:microsoft.com/office/officeart/2005/8/layout/orgChart1"/>
     <dgm:cxn modelId="{0CF4F651-EAB5-48D2-94ED-2C91E22F055A}" type="presParOf" srcId="{06F3667D-F667-4ED7-B83E-B0DA44988E7B}" destId="{EB0A87D2-183F-45E5-AE3B-27352FBD6A28}" srcOrd="5" destOrd="0" presId="urn:microsoft.com/office/officeart/2005/8/layout/orgChart1"/>
@@ -10179,7 +10498,7 @@
         <a:fontRef idx="minor"/>
       </dsp:style>
     </dsp:sp>
-    <dsp:sp modelId="{CA1F74E5-E42F-4064-84D3-4076CB7A4DE4}">
+    <dsp:sp modelId="{1A09E9B7-B253-4FA5-8E48-842BC77FE877}">
       <dsp:nvSpPr>
         <dsp:cNvPr id="0" name=""/>
         <dsp:cNvSpPr/>
@@ -10727,7 +11046,7 @@
         <a:ext cx="1215553" cy="607776"/>
       </dsp:txXfrm>
     </dsp:sp>
-    <dsp:sp modelId="{3577A342-1F6F-4891-B51F-3FDD4D7232CD}">
+    <dsp:sp modelId="{300A633F-EE16-41E0-BA23-39243D7CE8F7}">
       <dsp:nvSpPr>
         <dsp:cNvPr id="0" name=""/>
         <dsp:cNvSpPr/>
@@ -10796,7 +11115,7 @@
           </a:pPr>
           <a:r>
             <a:rPr lang="es-CO" sz="1700" kern="1200"/>
-            <a:t>Waiting list</a:t>
+            <a:t>Unit management</a:t>
           </a:r>
         </a:p>
       </dsp:txBody>

</xml_diff>